<commit_message>
Updated software info, About and readme
</commit_message>
<xml_diff>
--- a/Readme.docx
+++ b/Readme.docx
@@ -14,7 +14,7 @@
       </w:pPr>
       <w:r>
         <w:pict>
-          <v:shape id="Picture 4" o:spid="_x0000_i1026" type="#_x0000_t75" style="width:27.75pt;height:28.5pt;visibility:visible;mso-wrap-style:square">
+          <v:shape id="Picture 4" o:spid="_x0000_i1025" type="#_x0000_t75" style="width:27.75pt;height:28.5pt;visibility:visible;mso-wrap-style:square">
             <v:imagedata r:id="rId8" o:title=""/>
           </v:shape>
         </w:pict>
@@ -29,7 +29,7 @@
           <w:sz w:val="62"/>
           <w:szCs w:val="62"/>
         </w:rPr>
-        <w:t>Rapid Reporter</w:t>
+        <w:t xml:space="preserve">Rapid </w:t>
       </w:r>
       <w:r>
         <w:rPr>
@@ -38,7 +38,7 @@
           <w:sz w:val="62"/>
           <w:szCs w:val="62"/>
         </w:rPr>
-        <w:t>++</w:t>
+        <w:t>Reporter Ex</w:t>
       </w:r>
       <w:r>
         <w:rPr>
@@ -52,7 +52,7 @@
       <w:r>
         <w:rPr>
           <w:noProof/>
-          <w:lang w:bidi="ar-SA"/>
+          <w:lang w:eastAsia="ja-JP" w:bidi="ar-SA"/>
         </w:rPr>
         <w:drawing>
           <wp:inline distT="0" distB="0" distL="0" distR="0">
@@ -138,6 +138,7 @@
       <w:pPr>
         <w:jc w:val="center"/>
         <w:rPr>
+          <w:rStyle w:val="a6"/>
           <w:sz w:val="28"/>
           <w:szCs w:val="28"/>
         </w:rPr>
@@ -154,66 +155,42 @@
           <w:sz w:val="28"/>
           <w:szCs w:val="28"/>
         </w:rPr>
-        <w:instrText xml:space="preserve"> HYPERLINK "</w:instrText>
+        <w:instrText>HYPERLINK "https://github.com/makeit1/RapidReporterEx"</w:instrText>
       </w:r>
       <w:r>
         <w:rPr>
           <w:sz w:val="28"/>
           <w:szCs w:val="28"/>
         </w:rPr>
-        <w:instrText>https://github.com/jankcat/rapidreporterplusplus</w:instrText>
+        <w:fldChar w:fldCharType="separate"/>
+      </w:r>
+      <w:r>
+        <w:rPr>
+          <w:rStyle w:val="a6"/>
+          <w:sz w:val="28"/>
+          <w:szCs w:val="28"/>
+        </w:rPr>
+        <w:t>https://github.com/makeit1/RapidReporterEx</w:t>
       </w:r>
     </w:p>
     <w:p>
       <w:pPr>
         <w:jc w:val="center"/>
-        <w:rPr>
-          <w:rStyle w:val="Hyperlink"/>
+      </w:pPr>
+      <w:r>
+        <w:rPr>
           <w:sz w:val="28"/>
           <w:szCs w:val="28"/>
         </w:rPr>
-      </w:pPr>
-      <w:r>
-        <w:rPr>
-          <w:sz w:val="28"/>
-          <w:szCs w:val="28"/>
-        </w:rPr>
-        <w:instrText xml:space="preserve">" </w:instrText>
-      </w:r>
-      <w:r>
-        <w:rPr>
-          <w:sz w:val="28"/>
-          <w:szCs w:val="28"/>
-        </w:rPr>
-        <w:fldChar w:fldCharType="separate"/>
-      </w:r>
-      <w:r>
-        <w:rPr>
-          <w:rStyle w:val="Hyperlink"/>
-          <w:sz w:val="28"/>
-          <w:szCs w:val="28"/>
-        </w:rPr>
-        <w:t>https://github.com/jankcat/rapidreporterplusplus</w:t>
+        <w:fldChar w:fldCharType="end"/>
+      </w:r>
+      <w:r>
+        <w:t>Built for SBTM software testing, but can be used for more than that.</w:t>
       </w:r>
     </w:p>
     <w:p>
       <w:pPr>
         <w:jc w:val="center"/>
-      </w:pPr>
-      <w:r>
-        <w:rPr>
-          <w:sz w:val="28"/>
-          <w:szCs w:val="28"/>
-        </w:rPr>
-        <w:fldChar w:fldCharType="end"/>
-      </w:r>
-      <w:r>
-        <w:t>Built for SBTM software testing, but can be used for more than that.</w:t>
-      </w:r>
-    </w:p>
-    <w:p>
-      <w:pPr>
-        <w:jc w:val="center"/>
         <w:rPr>
           <w:sz w:val="16"/>
           <w:szCs w:val="16"/>
@@ -252,28 +229,70 @@
           <w:sz w:val="16"/>
           <w:szCs w:val="16"/>
         </w:rPr>
-        <w:t>3.0</w:t>
+        <w:t>4</w:t>
       </w:r>
       <w:r>
         <w:rPr>
           <w:sz w:val="16"/>
           <w:szCs w:val="16"/>
         </w:rPr>
-        <w:t>.</w:t>
+        <w:t>.0</w:t>
       </w:r>
       <w:r>
         <w:rPr>
           <w:sz w:val="16"/>
           <w:szCs w:val="16"/>
         </w:rPr>
-        <w:t xml:space="preserve"> Date </w:t>
+        <w:t>.</w:t>
       </w:r>
       <w:r>
         <w:rPr>
           <w:sz w:val="16"/>
           <w:szCs w:val="16"/>
         </w:rPr>
-        <w:t>March 31, 2015</w:t>
+        <w:t xml:space="preserve"> Date </w:t>
+      </w:r>
+      <w:r>
+        <w:rPr>
+          <w:sz w:val="16"/>
+          <w:szCs w:val="16"/>
+        </w:rPr>
+        <w:t>Ma</w:t>
+      </w:r>
+      <w:r>
+        <w:rPr>
+          <w:sz w:val="16"/>
+          <w:szCs w:val="16"/>
+        </w:rPr>
+        <w:t>y</w:t>
+      </w:r>
+      <w:r>
+        <w:rPr>
+          <w:sz w:val="16"/>
+          <w:szCs w:val="16"/>
+        </w:rPr>
+        <w:t xml:space="preserve"> </w:t>
+      </w:r>
+      <w:r>
+        <w:rPr>
+          <w:sz w:val="16"/>
+          <w:szCs w:val="16"/>
+        </w:rPr>
+        <w:t>3</w:t>
+      </w:r>
+      <w:r>
+        <w:rPr>
+          <w:sz w:val="16"/>
+          <w:szCs w:val="16"/>
+        </w:rPr>
+        <w:t>, 201</w:t>
+      </w:r>
+      <w:r>
+        <w:rPr>
+          <w:sz w:val="16"/>
+          <w:szCs w:val="16"/>
+        </w:rPr>
+        <w:t>9</w:t>
       </w:r>
     </w:p>
     <w:sdt>
@@ -296,13 +315,14 @@
       </w:sdtPr>
       <w:sdtEndPr>
         <w:rPr>
+          <w:rFonts w:eastAsiaTheme="minorEastAsia"/>
           <w:noProof/>
         </w:rPr>
       </w:sdtEndPr>
       <w:sdtContent>
         <w:p>
           <w:pPr>
-            <w:pStyle w:val="TOCHeading"/>
+            <w:pStyle w:val="a3"/>
             <w:spacing w:before="0" w:line="240" w:lineRule="auto"/>
           </w:pPr>
           <w:r>
@@ -311,11 +331,15 @@
         </w:p>
         <w:p>
           <w:pPr>
-            <w:pStyle w:val="TOC1"/>
+            <w:pStyle w:val="21"/>
+            <w:tabs>
+              <w:tab w:val="right" w:leader="dot" w:pos="8810"/>
+            </w:tabs>
             <w:rPr>
-              <w:rFonts w:eastAsiaTheme="minorEastAsia"/>
               <w:noProof/>
-              <w:lang w:bidi="ar-SA"/>
+              <w:kern w:val="2"/>
+              <w:sz w:val="21"/>
+              <w:lang w:eastAsia="ja-JP" w:bidi="ar-SA"/>
             </w:rPr>
           </w:pPr>
           <w:r>
@@ -327,11 +351,12 @@
           <w:r>
             <w:fldChar w:fldCharType="separate"/>
           </w:r>
-          <w:hyperlink w:anchor="_Toc414545946" w:history="1">
+          <w:hyperlink w:anchor="_Toc7868481" w:history="1">
             <w:r>
               <w:rPr>
-                <w:rStyle w:val="Hyperlink"/>
+                <w:rStyle w:val="a6"/>
                 <w:noProof/>
+                <w:lang w:eastAsia="ja-JP"/>
               </w:rPr>
               <w:t>Introduction</w:t>
             </w:r>
@@ -354,7 +379,7 @@
                 <w:noProof/>
                 <w:webHidden/>
               </w:rPr>
-              <w:instrText xml:space="preserve"> PAGEREF _Toc414545946 \h </w:instrText>
+              <w:instrText xml:space="preserve"> PAGEREF _Toc7868481 \h </w:instrText>
             </w:r>
             <w:r>
               <w:rPr>
@@ -387,20 +412,24 @@
         </w:p>
         <w:p>
           <w:pPr>
-            <w:pStyle w:val="TOC1"/>
+            <w:pStyle w:val="21"/>
+            <w:tabs>
+              <w:tab w:val="right" w:leader="dot" w:pos="8810"/>
+            </w:tabs>
             <w:rPr>
-              <w:rFonts w:eastAsiaTheme="minorEastAsia"/>
               <w:noProof/>
-              <w:lang w:bidi="ar-SA"/>
+              <w:kern w:val="2"/>
+              <w:sz w:val="21"/>
+              <w:lang w:eastAsia="ja-JP" w:bidi="ar-SA"/>
             </w:rPr>
           </w:pPr>
-          <w:hyperlink w:anchor="_Toc414545947" w:history="1">
+          <w:hyperlink w:anchor="_Toc7868482" w:history="1">
             <w:r>
               <w:rPr>
-                <w:rStyle w:val="Hyperlink"/>
+                <w:rStyle w:val="a6"/>
                 <w:noProof/>
               </w:rPr>
-              <w:t>System Requirements</w:t>
+              <w:t>Enter-key handling at IME input</w:t>
             </w:r>
             <w:r>
               <w:rPr>
@@ -421,7 +450,7 @@
                 <w:noProof/>
                 <w:webHidden/>
               </w:rPr>
-              <w:instrText xml:space="preserve"> PAGEREF _Toc414545947 \h </w:instrText>
+              <w:instrText xml:space="preserve"> PAGEREF _Toc7868482 \h </w:instrText>
             </w:r>
             <w:r>
               <w:rPr>
@@ -454,20 +483,24 @@
         </w:p>
         <w:p>
           <w:pPr>
-            <w:pStyle w:val="TOC1"/>
+            <w:pStyle w:val="21"/>
+            <w:tabs>
+              <w:tab w:val="right" w:leader="dot" w:pos="8810"/>
+            </w:tabs>
             <w:rPr>
-              <w:rFonts w:eastAsiaTheme="minorEastAsia"/>
               <w:noProof/>
-              <w:lang w:bidi="ar-SA"/>
+              <w:kern w:val="2"/>
+              <w:sz w:val="21"/>
+              <w:lang w:eastAsia="ja-JP" w:bidi="ar-SA"/>
             </w:rPr>
           </w:pPr>
-          <w:hyperlink w:anchor="_Toc414545948" w:history="1">
+          <w:hyperlink w:anchor="_Toc7868483" w:history="1">
             <w:r>
               <w:rPr>
-                <w:rStyle w:val="Hyperlink"/>
+                <w:rStyle w:val="a6"/>
                 <w:noProof/>
               </w:rPr>
-              <w:t>Benefits</w:t>
+              <w:t>Site for Checking Update</w:t>
             </w:r>
             <w:r>
               <w:rPr>
@@ -488,7 +521,7 @@
                 <w:noProof/>
                 <w:webHidden/>
               </w:rPr>
-              <w:instrText xml:space="preserve"> PAGEREF _Toc414545948 \h </w:instrText>
+              <w:instrText xml:space="preserve"> PAGEREF _Toc7868483 \h </w:instrText>
             </w:r>
             <w:r>
               <w:rPr>
@@ -521,20 +554,24 @@
         </w:p>
         <w:p>
           <w:pPr>
-            <w:pStyle w:val="TOC1"/>
+            <w:pStyle w:val="21"/>
+            <w:tabs>
+              <w:tab w:val="right" w:leader="dot" w:pos="8810"/>
+            </w:tabs>
             <w:rPr>
-              <w:rFonts w:eastAsiaTheme="minorEastAsia"/>
               <w:noProof/>
-              <w:lang w:bidi="ar-SA"/>
+              <w:kern w:val="2"/>
+              <w:sz w:val="21"/>
+              <w:lang w:eastAsia="ja-JP" w:bidi="ar-SA"/>
             </w:rPr>
           </w:pPr>
-          <w:hyperlink w:anchor="_Toc414545949" w:history="1">
+          <w:hyperlink w:anchor="_Toc7868484" w:history="1">
             <w:r>
               <w:rPr>
-                <w:rStyle w:val="Hyperlink"/>
+                <w:rStyle w:val="a6"/>
                 <w:noProof/>
               </w:rPr>
-              <w:t>Basic Usage</w:t>
+              <w:t>Changelog</w:t>
             </w:r>
             <w:r>
               <w:rPr>
@@ -555,7 +592,7 @@
                 <w:noProof/>
                 <w:webHidden/>
               </w:rPr>
-              <w:instrText xml:space="preserve"> PAGEREF _Toc414545949 \h </w:instrText>
+              <w:instrText xml:space="preserve"> PAGEREF _Toc7868484 \h </w:instrText>
             </w:r>
             <w:r>
               <w:rPr>
@@ -575,7 +612,7 @@
                 <w:noProof/>
                 <w:webHidden/>
               </w:rPr>
-              <w:t>3</w:t>
+              <w:t>2</w:t>
             </w:r>
             <w:r>
               <w:rPr>
@@ -588,494 +625,7 @@
         </w:p>
         <w:p>
           <w:pPr>
-            <w:pStyle w:val="TOC2"/>
-            <w:tabs>
-              <w:tab w:val="right" w:leader="dot" w:pos="8810"/>
-            </w:tabs>
-            <w:rPr>
-              <w:rFonts w:eastAsiaTheme="minorEastAsia"/>
-              <w:noProof/>
-              <w:lang w:bidi="ar-SA"/>
-            </w:rPr>
-          </w:pPr>
-          <w:hyperlink w:anchor="_Toc414545950" w:history="1">
-            <w:r>
-              <w:rPr>
-                <w:rStyle w:val="Hyperlink"/>
-                <w:noProof/>
-              </w:rPr>
-              <w:t>Testing Notes</w:t>
-            </w:r>
-            <w:r>
-              <w:rPr>
-                <w:noProof/>
-                <w:webHidden/>
-              </w:rPr>
-              <w:tab/>
-            </w:r>
-            <w:r>
-              <w:rPr>
-                <w:noProof/>
-                <w:webHidden/>
-              </w:rPr>
-              <w:fldChar w:fldCharType="begin"/>
-            </w:r>
-            <w:r>
-              <w:rPr>
-                <w:noProof/>
-                <w:webHidden/>
-              </w:rPr>
-              <w:instrText xml:space="preserve"> PAGEREF _Toc414545950 \h </w:instrText>
-            </w:r>
-            <w:r>
-              <w:rPr>
-                <w:noProof/>
-                <w:webHidden/>
-              </w:rPr>
-            </w:r>
-            <w:r>
-              <w:rPr>
-                <w:noProof/>
-                <w:webHidden/>
-              </w:rPr>
-              <w:fldChar w:fldCharType="separate"/>
-            </w:r>
-            <w:r>
-              <w:rPr>
-                <w:noProof/>
-                <w:webHidden/>
-              </w:rPr>
-              <w:t>3</w:t>
-            </w:r>
-            <w:r>
-              <w:rPr>
-                <w:noProof/>
-                <w:webHidden/>
-              </w:rPr>
-              <w:fldChar w:fldCharType="end"/>
-            </w:r>
-          </w:hyperlink>
-        </w:p>
-        <w:p>
-          <w:pPr>
-            <w:pStyle w:val="TOC2"/>
-            <w:tabs>
-              <w:tab w:val="right" w:leader="dot" w:pos="8810"/>
-            </w:tabs>
-            <w:rPr>
-              <w:rFonts w:eastAsiaTheme="minorEastAsia"/>
-              <w:noProof/>
-              <w:lang w:bidi="ar-SA"/>
-            </w:rPr>
-          </w:pPr>
-          <w:hyperlink w:anchor="_Toc414545951" w:history="1">
-            <w:r>
-              <w:rPr>
-                <w:rStyle w:val="Hyperlink"/>
-                <w:noProof/>
-              </w:rPr>
-              <w:t>Session Ending</w:t>
-            </w:r>
-            <w:r>
-              <w:rPr>
-                <w:noProof/>
-                <w:webHidden/>
-              </w:rPr>
-              <w:tab/>
-            </w:r>
-            <w:r>
-              <w:rPr>
-                <w:noProof/>
-                <w:webHidden/>
-              </w:rPr>
-              <w:fldChar w:fldCharType="begin"/>
-            </w:r>
-            <w:r>
-              <w:rPr>
-                <w:noProof/>
-                <w:webHidden/>
-              </w:rPr>
-              <w:instrText xml:space="preserve"> PAGEREF _Toc414545951 \h </w:instrText>
-            </w:r>
-            <w:r>
-              <w:rPr>
-                <w:noProof/>
-                <w:webHidden/>
-              </w:rPr>
-            </w:r>
-            <w:r>
-              <w:rPr>
-                <w:noProof/>
-                <w:webHidden/>
-              </w:rPr>
-              <w:fldChar w:fldCharType="separate"/>
-            </w:r>
-            <w:r>
-              <w:rPr>
-                <w:noProof/>
-                <w:webHidden/>
-              </w:rPr>
-              <w:t>3</w:t>
-            </w:r>
-            <w:r>
-              <w:rPr>
-                <w:noProof/>
-                <w:webHidden/>
-              </w:rPr>
-              <w:fldChar w:fldCharType="end"/>
-            </w:r>
-          </w:hyperlink>
-        </w:p>
-        <w:p>
-          <w:pPr>
-            <w:pStyle w:val="TOC1"/>
-            <w:rPr>
-              <w:rFonts w:eastAsiaTheme="minorEastAsia"/>
-              <w:noProof/>
-              <w:lang w:bidi="ar-SA"/>
-            </w:rPr>
-          </w:pPr>
-          <w:hyperlink w:anchor="_Toc414545952" w:history="1">
-            <w:r>
-              <w:rPr>
-                <w:rStyle w:val="Hyperlink"/>
-                <w:noProof/>
-              </w:rPr>
-              <w:t>Detailed Usage: How to</w:t>
-            </w:r>
-            <w:r>
-              <w:rPr>
-                <w:noProof/>
-                <w:webHidden/>
-              </w:rPr>
-              <w:tab/>
-            </w:r>
-            <w:r>
-              <w:rPr>
-                <w:noProof/>
-                <w:webHidden/>
-              </w:rPr>
-              <w:fldChar w:fldCharType="begin"/>
-            </w:r>
-            <w:r>
-              <w:rPr>
-                <w:noProof/>
-                <w:webHidden/>
-              </w:rPr>
-              <w:instrText xml:space="preserve"> PAGEREF _Toc414545952 \h </w:instrText>
-            </w:r>
-            <w:r>
-              <w:rPr>
-                <w:noProof/>
-                <w:webHidden/>
-              </w:rPr>
-            </w:r>
-            <w:r>
-              <w:rPr>
-                <w:noProof/>
-                <w:webHidden/>
-              </w:rPr>
-              <w:fldChar w:fldCharType="separate"/>
-            </w:r>
-            <w:r>
-              <w:rPr>
-                <w:noProof/>
-                <w:webHidden/>
-              </w:rPr>
-              <w:t>3</w:t>
-            </w:r>
-            <w:r>
-              <w:rPr>
-                <w:noProof/>
-                <w:webHidden/>
-              </w:rPr>
-              <w:fldChar w:fldCharType="end"/>
-            </w:r>
-          </w:hyperlink>
-        </w:p>
-        <w:p>
-          <w:pPr>
-            <w:pStyle w:val="TOC2"/>
-            <w:tabs>
-              <w:tab w:val="right" w:leader="dot" w:pos="8810"/>
-            </w:tabs>
-            <w:rPr>
-              <w:rFonts w:eastAsiaTheme="minorEastAsia"/>
-              <w:noProof/>
-              <w:lang w:bidi="ar-SA"/>
-            </w:rPr>
-          </w:pPr>
-          <w:hyperlink w:anchor="_Toc414545953" w:history="1">
-            <w:r>
-              <w:rPr>
-                <w:rStyle w:val="Hyperlink"/>
-                <w:noProof/>
-              </w:rPr>
-              <w:t>Enter a note</w:t>
-            </w:r>
-            <w:r>
-              <w:rPr>
-                <w:noProof/>
-                <w:webHidden/>
-              </w:rPr>
-              <w:tab/>
-            </w:r>
-            <w:r>
-              <w:rPr>
-                <w:noProof/>
-                <w:webHidden/>
-              </w:rPr>
-              <w:fldChar w:fldCharType="begin"/>
-            </w:r>
-            <w:r>
-              <w:rPr>
-                <w:noProof/>
-                <w:webHidden/>
-              </w:rPr>
-              <w:instrText xml:space="preserve"> PAGEREF _Toc414545953 \h </w:instrText>
-            </w:r>
-            <w:r>
-              <w:rPr>
-                <w:noProof/>
-                <w:webHidden/>
-              </w:rPr>
-            </w:r>
-            <w:r>
-              <w:rPr>
-                <w:noProof/>
-                <w:webHidden/>
-              </w:rPr>
-              <w:fldChar w:fldCharType="separate"/>
-            </w:r>
-            <w:r>
-              <w:rPr>
-                <w:noProof/>
-                <w:webHidden/>
-              </w:rPr>
-              <w:t>3</w:t>
-            </w:r>
-            <w:r>
-              <w:rPr>
-                <w:noProof/>
-                <w:webHidden/>
-              </w:rPr>
-              <w:fldChar w:fldCharType="end"/>
-            </w:r>
-          </w:hyperlink>
-        </w:p>
-        <w:p>
-          <w:pPr>
-            <w:pStyle w:val="TOC2"/>
-            <w:tabs>
-              <w:tab w:val="right" w:leader="dot" w:pos="8810"/>
-            </w:tabs>
-            <w:rPr>
-              <w:rFonts w:eastAsiaTheme="minorEastAsia"/>
-              <w:noProof/>
-              <w:lang w:bidi="ar-SA"/>
-            </w:rPr>
-          </w:pPr>
-          <w:hyperlink w:anchor="_Toc414545954" w:history="1">
-            <w:r>
-              <w:rPr>
-                <w:rStyle w:val="Hyperlink"/>
-                <w:noProof/>
-              </w:rPr>
-              <w:t>Attach screenshots or plaintext notes</w:t>
-            </w:r>
-            <w:r>
-              <w:rPr>
-                <w:noProof/>
-                <w:webHidden/>
-              </w:rPr>
-              <w:tab/>
-            </w:r>
-            <w:r>
-              <w:rPr>
-                <w:noProof/>
-                <w:webHidden/>
-              </w:rPr>
-              <w:fldChar w:fldCharType="begin"/>
-            </w:r>
-            <w:r>
-              <w:rPr>
-                <w:noProof/>
-                <w:webHidden/>
-              </w:rPr>
-              <w:instrText xml:space="preserve"> PAGEREF _Toc414545954 \h </w:instrText>
-            </w:r>
-            <w:r>
-              <w:rPr>
-                <w:noProof/>
-                <w:webHidden/>
-              </w:rPr>
-            </w:r>
-            <w:r>
-              <w:rPr>
-                <w:noProof/>
-                <w:webHidden/>
-              </w:rPr>
-              <w:fldChar w:fldCharType="separate"/>
-            </w:r>
-            <w:r>
-              <w:rPr>
-                <w:noProof/>
-                <w:webHidden/>
-              </w:rPr>
-              <w:t>4</w:t>
-            </w:r>
-            <w:r>
-              <w:rPr>
-                <w:noProof/>
-                <w:webHidden/>
-              </w:rPr>
-              <w:fldChar w:fldCharType="end"/>
-            </w:r>
-          </w:hyperlink>
-        </w:p>
-        <w:p>
-          <w:pPr>
-            <w:pStyle w:val="TOC2"/>
-            <w:tabs>
-              <w:tab w:val="right" w:leader="dot" w:pos="8810"/>
-            </w:tabs>
-            <w:rPr>
-              <w:rFonts w:eastAsiaTheme="minorEastAsia"/>
-              <w:noProof/>
-              <w:lang w:bidi="ar-SA"/>
-            </w:rPr>
-          </w:pPr>
-          <w:hyperlink w:anchor="_Toc414545955" w:history="1">
-            <w:r>
-              <w:rPr>
-                <w:rStyle w:val="Hyperlink"/>
-                <w:noProof/>
-              </w:rPr>
-              <w:t>Edit a note</w:t>
-            </w:r>
-            <w:r>
-              <w:rPr>
-                <w:noProof/>
-                <w:webHidden/>
-              </w:rPr>
-              <w:tab/>
-            </w:r>
-            <w:r>
-              <w:rPr>
-                <w:noProof/>
-                <w:webHidden/>
-              </w:rPr>
-              <w:fldChar w:fldCharType="begin"/>
-            </w:r>
-            <w:r>
-              <w:rPr>
-                <w:noProof/>
-                <w:webHidden/>
-              </w:rPr>
-              <w:instrText xml:space="preserve"> PAGEREF _Toc414545955 \h </w:instrText>
-            </w:r>
-            <w:r>
-              <w:rPr>
-                <w:noProof/>
-                <w:webHidden/>
-              </w:rPr>
-            </w:r>
-            <w:r>
-              <w:rPr>
-                <w:noProof/>
-                <w:webHidden/>
-              </w:rPr>
-              <w:fldChar w:fldCharType="separate"/>
-            </w:r>
-            <w:r>
-              <w:rPr>
-                <w:noProof/>
-                <w:webHidden/>
-              </w:rPr>
-              <w:t>4</w:t>
-            </w:r>
-            <w:r>
-              <w:rPr>
-                <w:noProof/>
-                <w:webHidden/>
-              </w:rPr>
-              <w:fldChar w:fldCharType="end"/>
-            </w:r>
-          </w:hyperlink>
-        </w:p>
-        <w:p>
-          <w:pPr>
-            <w:pStyle w:val="TOC2"/>
-            <w:tabs>
-              <w:tab w:val="right" w:leader="dot" w:pos="8810"/>
-            </w:tabs>
-            <w:rPr>
-              <w:rFonts w:eastAsiaTheme="minorEastAsia"/>
-              <w:noProof/>
-              <w:lang w:bidi="ar-SA"/>
-            </w:rPr>
-          </w:pPr>
-          <w:hyperlink w:anchor="_Toc414545956" w:history="1">
-            <w:r>
-              <w:rPr>
-                <w:rStyle w:val="Hyperlink"/>
-                <w:noProof/>
-              </w:rPr>
-              <w:t>Changing RR++ Color or Transparency</w:t>
-            </w:r>
-            <w:r>
-              <w:rPr>
-                <w:noProof/>
-                <w:webHidden/>
-              </w:rPr>
-              <w:tab/>
-            </w:r>
-            <w:r>
-              <w:rPr>
-                <w:noProof/>
-                <w:webHidden/>
-              </w:rPr>
-              <w:fldChar w:fldCharType="begin"/>
-            </w:r>
-            <w:r>
-              <w:rPr>
-                <w:noProof/>
-                <w:webHidden/>
-              </w:rPr>
-              <w:instrText xml:space="preserve"> PAGEREF _Toc414545956 \h </w:instrText>
-            </w:r>
-            <w:r>
-              <w:rPr>
-                <w:noProof/>
-                <w:webHidden/>
-              </w:rPr>
-            </w:r>
-            <w:r>
-              <w:rPr>
-                <w:noProof/>
-                <w:webHidden/>
-              </w:rPr>
-              <w:fldChar w:fldCharType="separate"/>
-            </w:r>
-            <w:r>
-              <w:rPr>
-                <w:noProof/>
-                <w:webHidden/>
-              </w:rPr>
-              <w:t>4</w:t>
-            </w:r>
-            <w:r>
-              <w:rPr>
-                <w:noProof/>
-                <w:webHidden/>
-              </w:rPr>
-              <w:fldChar w:fldCharType="end"/>
-            </w:r>
-          </w:hyperlink>
-        </w:p>
-        <w:p>
-          <w:pPr>
-            <w:pStyle w:val="TOC1"/>
+            <w:pStyle w:val="11"/>
             <w:rPr>
               <w:noProof/>
             </w:rPr>
@@ -1109,13 +659,16 @@
     </w:p>
     <w:p>
       <w:pPr>
-        <w:pStyle w:val="Heading1"/>
-        <w:rPr>
-          <w:noProof/>
-        </w:rPr>
-      </w:pPr>
-      <w:bookmarkStart w:id="0" w:name="_Toc414545946"/>
-      <w:r>
+        <w:pStyle w:val="2"/>
+        <w:rPr>
+          <w:lang w:eastAsia="ja-JP"/>
+        </w:rPr>
+      </w:pPr>
+      <w:bookmarkStart w:id="0" w:name="_Toc7868481"/>
+      <w:r>
+        <w:rPr>
+          <w:lang w:eastAsia="ja-JP"/>
+        </w:rPr>
         <w:lastRenderedPageBreak/>
         <w:t>Introduction</w:t>
       </w:r>
@@ -1123,1192 +676,504 @@
     </w:p>
     <w:p>
       <w:r>
-        <w:t>Hello! This is Rapid Reporter</w:t>
-      </w:r>
-      <w:r>
-        <w:t>++</w:t>
-      </w:r>
-      <w:r>
-        <w:t>:</w:t>
-      </w:r>
-      <w:r>
-        <w:br/>
-      </w:r>
-      <w:r>
-        <w:rPr>
-          <w:noProof/>
-          <w:lang w:bidi="ar-SA"/>
-        </w:rPr>
-        <w:drawing>
-          <wp:inline distT="0" distB="0" distL="0" distR="0" wp14:anchorId="57004412" wp14:editId="40404C97">
-            <wp:extent cx="5486400" cy="403225"/>
-            <wp:effectExtent l="0" t="0" r="0" b="0"/>
-            <wp:docPr id="8" name="Picture 8"/>
-            <wp:cNvGraphicFramePr>
-              <a:graphicFrameLocks xmlns:a="http://schemas.openxmlformats.org/drawingml/2006/main" noChangeAspect="1"/>
-            </wp:cNvGraphicFramePr>
-            <a:graphic xmlns:a="http://schemas.openxmlformats.org/drawingml/2006/main">
-              <a:graphicData uri="http://schemas.openxmlformats.org/drawingml/2006/picture">
-                <pic:pic xmlns:pic="http://schemas.openxmlformats.org/drawingml/2006/picture">
-                  <pic:nvPicPr>
-                    <pic:cNvPr id="0" name=""/>
-                    <pic:cNvPicPr/>
-                  </pic:nvPicPr>
-                  <pic:blipFill>
-                    <a:blip r:embed="rId10"/>
-                    <a:stretch>
-                      <a:fillRect/>
-                    </a:stretch>
-                  </pic:blipFill>
-                  <pic:spPr>
-                    <a:xfrm>
-                      <a:off x="0" y="0"/>
-                      <a:ext cx="5486400" cy="403225"/>
-                    </a:xfrm>
-                    <a:prstGeom prst="rect">
-                      <a:avLst/>
-                    </a:prstGeom>
-                  </pic:spPr>
-                </pic:pic>
-              </a:graphicData>
-            </a:graphic>
-          </wp:inline>
-        </w:drawing>
+        <w:t>This software, Rapid Reporter Ex (RREx), is based on Rapid Reporter and Rapid Reporter++.</w:t>
       </w:r>
     </w:p>
     <w:p>
-      <w:r>
+      <w:pPr>
+        <w:pStyle w:val="a7"/>
+        <w:numPr>
+          <w:ilvl w:val="0"/>
+          <w:numId w:val="24"/>
+        </w:numPr>
+      </w:pPr>
+      <w:r>
+        <w:rPr>
+          <w:rFonts w:hint="eastAsia"/>
+          <w:lang w:eastAsia="ja-JP"/>
+        </w:rPr>
         <w:t>Rapid Reporter</w:t>
       </w:r>
       <w:r>
-        <w:t>++</w:t>
-      </w:r>
-      <w:r>
-        <w:t xml:space="preserve"> is a tool built carefully in order to enhance </w:t>
-      </w:r>
-      <w:r>
-        <w:t xml:space="preserve">the experience of Managing Tests </w:t>
-      </w:r>
-      <w:r>
-        <w:t>Based on Sessions</w:t>
-      </w:r>
-      <w:r>
-        <w:t xml:space="preserve"> (</w:t>
-      </w:r>
-      <w:r>
-        <w:rPr>
-          <w:i/>
-          <w:iCs/>
-        </w:rPr>
-        <w:t>Session Based Test Management</w:t>
-      </w:r>
-      <w:r>
-        <w:rPr>
-          <w:rStyle w:val="FootnoteReference"/>
-          <w:i/>
-          <w:iCs/>
-        </w:rPr>
-        <w:footnoteReference w:id="1"/>
-      </w:r>
-      <w:r>
-        <w:t>)</w:t>
-      </w:r>
-      <w:r>
-        <w:t>. It aim</w:t>
-      </w:r>
-      <w:r>
-        <w:t xml:space="preserve">s </w:t>
-      </w:r>
-      <w:r>
-        <w:rPr>
-          <w:b/>
-          <w:bCs/>
-        </w:rPr>
-        <w:t xml:space="preserve">boosting </w:t>
-      </w:r>
-      <w:r>
-        <w:rPr>
-          <w:b/>
-          <w:bCs/>
-        </w:rPr>
-        <w:t xml:space="preserve">good </w:t>
-      </w:r>
-      <w:r>
-        <w:rPr>
-          <w:b/>
-          <w:bCs/>
-        </w:rPr>
-        <w:t>note taking</w:t>
-      </w:r>
-      <w:r>
-        <w:rPr>
-          <w:b/>
-          <w:bCs/>
-        </w:rPr>
-        <w:t xml:space="preserve"> during </w:t>
-      </w:r>
-      <w:r>
-        <w:rPr>
-          <w:b/>
-          <w:bCs/>
-        </w:rPr>
-        <w:t xml:space="preserve">test </w:t>
-      </w:r>
-      <w:r>
-        <w:rPr>
-          <w:b/>
-          <w:bCs/>
-        </w:rPr>
-        <w:t>sessions</w:t>
-      </w:r>
-      <w:r>
-        <w:t xml:space="preserve"> and </w:t>
-      </w:r>
-      <w:r>
-        <w:rPr>
-          <w:b/>
-          <w:bCs/>
-        </w:rPr>
-        <w:t>building reports that invite analysis and discussion</w:t>
-      </w:r>
-      <w:r>
-        <w:t>.</w:t>
-      </w:r>
-      <w:r>
-        <w:t xml:space="preserve"> Notes are easy to record and easy to debrief.</w:t>
-      </w:r>
+        <w:rPr>
+          <w:lang w:eastAsia="ja-JP"/>
+        </w:rPr>
+        <w:t>:</w:t>
+      </w:r>
+      <w:r>
+        <w:rPr>
+          <w:rFonts w:hint="eastAsia"/>
+          <w:lang w:eastAsia="ja-JP"/>
+        </w:rPr>
+        <w:t xml:space="preserve"> created by Shmuel Gershon.</w:t>
+      </w:r>
+      <w:r>
+        <w:rPr>
+          <w:lang w:eastAsia="ja-JP"/>
+        </w:rPr>
+        <w:br/>
+      </w:r>
+      <w:hyperlink r:id="rId10" w:history="1">
+        <w:r>
+          <w:rPr>
+            <w:rStyle w:val="a6"/>
+          </w:rPr>
+          <w:t>http://testing.gershon.info/reporter/</w:t>
+        </w:r>
+      </w:hyperlink>
     </w:p>
     <w:p>
-      <w:r>
-        <w:t>As</w:t>
-      </w:r>
-      <w:r>
-        <w:t xml:space="preserve"> a tester, you will find that Rapid Reporter</w:t>
-      </w:r>
-      <w:r>
-        <w:t>++</w:t>
-      </w:r>
-      <w:r>
-        <w:t xml:space="preserve"> lets </w:t>
-      </w:r>
-      <w:r>
-        <w:t xml:space="preserve">you </w:t>
-      </w:r>
-      <w:r>
-        <w:t xml:space="preserve">master the session, doesn’t interrupt your lines of thought and helps you keep track of notes during tests. It may </w:t>
-      </w:r>
-      <w:r>
-        <w:t>increase the quality of your testing</w:t>
-      </w:r>
-      <w:r>
-        <w:t>.</w:t>
-      </w:r>
+      <w:pPr>
+        <w:pStyle w:val="a7"/>
+        <w:numPr>
+          <w:ilvl w:val="0"/>
+          <w:numId w:val="24"/>
+        </w:numPr>
+      </w:pPr>
+      <w:r>
+        <w:t>Rapid Reporter++: created by Timothy Watkins.</w:t>
+      </w:r>
+      <w:r>
+        <w:br/>
+      </w:r>
+      <w:hyperlink r:id="rId11" w:history="1">
+        <w:r>
+          <w:rPr>
+            <w:rStyle w:val="a6"/>
+          </w:rPr>
+          <w:t>https://github.com/jankcat/rapidreporterplusplus</w:t>
+        </w:r>
+      </w:hyperlink>
     </w:p>
     <w:p>
-      <w:r>
-        <w:t>If you are a test lead,</w:t>
-      </w:r>
-      <w:r>
-        <w:t xml:space="preserve"> manager</w:t>
-      </w:r>
-      <w:r>
-        <w:t>,</w:t>
-      </w:r>
-      <w:r>
-        <w:t xml:space="preserve"> or a peer tester, you will find th</w:t>
-      </w:r>
-      <w:r>
-        <w:t>at Rapid Reporter</w:t>
-      </w:r>
-      <w:r>
-        <w:t>++</w:t>
-      </w:r>
-      <w:r>
-        <w:t xml:space="preserve"> provides easy-to-</w:t>
-      </w:r>
-      <w:r>
-        <w:t>study reports, which can be viewed from a web-browser. My personal experience is that the review of files in this format is more fruitful than other formats of notes or reports I have tried</w:t>
-      </w:r>
-      <w:r>
-        <w:t>: T</w:t>
-      </w:r>
-      <w:r>
-        <w:t xml:space="preserve">his application was useful where the other options failed, due to being minimalist. </w:t>
-      </w:r>
-      <w:r>
-        <w:t>As i</w:t>
-      </w:r>
-      <w:r>
-        <w:t>t doesn’t do much, it doesn’t divert the tester</w:t>
-      </w:r>
-      <w:r>
-        <w:t>’</w:t>
-      </w:r>
-      <w:r>
-        <w:t>s</w:t>
-      </w:r>
-      <w:r>
-        <w:t xml:space="preserve"> </w:t>
-      </w:r>
-      <w:r>
-        <w:t xml:space="preserve">attention from the </w:t>
-      </w:r>
-      <w:r>
-        <w:t xml:space="preserve">testing </w:t>
-      </w:r>
-      <w:r>
-        <w:t>session.</w:t>
+      <w:pPr>
+        <w:rPr>
+          <w:lang w:eastAsia="ja-JP"/>
+        </w:rPr>
+      </w:pPr>
+      <w:r>
+        <w:rPr>
+          <w:rFonts w:hint="eastAsia"/>
+          <w:lang w:eastAsia="ja-JP"/>
+        </w:rPr>
+        <w:t xml:space="preserve">See </w:t>
+      </w:r>
+      <w:r>
+        <w:rPr>
+          <w:lang w:eastAsia="ja-JP"/>
+        </w:rPr>
+        <w:t>al</w:t>
+      </w:r>
+      <w:r>
+        <w:rPr>
+          <w:lang w:eastAsia="ja-JP"/>
+        </w:rPr>
+        <w:t>so</w:t>
       </w:r>
     </w:p>
     <w:p>
       <w:pPr>
-        <w:pStyle w:val="Heading1"/>
-      </w:pPr>
-      <w:bookmarkStart w:id="1" w:name="_System_Requirements"/>
-      <w:bookmarkStart w:id="2" w:name="_Toc414545947"/>
+        <w:pStyle w:val="a7"/>
+        <w:numPr>
+          <w:ilvl w:val="0"/>
+          <w:numId w:val="24"/>
+        </w:numPr>
+        <w:rPr>
+          <w:lang w:eastAsia="ja-JP"/>
+        </w:rPr>
+      </w:pPr>
+      <w:r>
+        <w:rPr>
+          <w:lang w:eastAsia="ja-JP"/>
+        </w:rPr>
+        <w:t>Rapid Reporter User Guide</w:t>
+      </w:r>
+      <w:r>
+        <w:rPr>
+          <w:lang w:eastAsia="ja-JP"/>
+        </w:rPr>
+        <w:br/>
+      </w:r>
+      <w:hyperlink r:id="rId12" w:history="1">
+        <w:r>
+          <w:rPr>
+            <w:rStyle w:val="a6"/>
+            <w:lang w:eastAsia="ja-JP"/>
+          </w:rPr>
+          <w:t>http://testing.gershon.info/wp-content/uploads/Rapid-Reporter-Readme.pdf</w:t>
+        </w:r>
+      </w:hyperlink>
+    </w:p>
+    <w:p>
+      <w:pPr>
+        <w:pStyle w:val="a7"/>
+        <w:numPr>
+          <w:ilvl w:val="0"/>
+          <w:numId w:val="24"/>
+        </w:numPr>
+        <w:rPr>
+          <w:lang w:eastAsia="ja-JP"/>
+        </w:rPr>
+      </w:pPr>
+      <w:r>
+        <w:rPr>
+          <w:lang w:eastAsia="ja-JP"/>
+        </w:rPr>
+        <w:t>Rapid Reporter ++ Readme</w:t>
+      </w:r>
+      <w:r>
+        <w:rPr>
+          <w:lang w:eastAsia="ja-JP"/>
+        </w:rPr>
+        <w:br/>
+      </w:r>
+      <w:hyperlink r:id="rId13" w:history="1">
+        <w:r>
+          <w:rPr>
+            <w:rStyle w:val="a6"/>
+            <w:lang w:eastAsia="ja-JP"/>
+          </w:rPr>
+          <w:t>https://github.com/jankcat/rapidreporterplusplus/blob/r2.7/Readme.docx</w:t>
+        </w:r>
+      </w:hyperlink>
+      <w:bookmarkStart w:id="1" w:name="OLE_LINK1"/>
+    </w:p>
+    <w:p>
+      <w:pPr>
+        <w:rPr>
+          <w:lang w:eastAsia="ja-JP"/>
+        </w:rPr>
+      </w:pPr>
+      <w:r>
+        <w:rPr>
+          <w:rFonts w:hint="eastAsia"/>
+          <w:lang w:eastAsia="ja-JP"/>
+        </w:rPr>
+        <w:t>The</w:t>
+      </w:r>
+      <w:r>
+        <w:rPr>
+          <w:lang w:eastAsia="ja-JP"/>
+        </w:rPr>
+        <w:t xml:space="preserve"> document describes </w:t>
+      </w:r>
+      <w:r>
+        <w:rPr>
+          <w:lang w:eastAsia="ja-JP"/>
+        </w:rPr>
+        <w:t>changes on RREx.</w:t>
+      </w:r>
+    </w:p>
+    <w:p>
+      <w:pPr>
+        <w:pStyle w:val="2"/>
+      </w:pPr>
+      <w:bookmarkStart w:id="2" w:name="_Toc7868482"/>
       <w:bookmarkEnd w:id="1"/>
       <w:r>
-        <w:t>System Requirements</w:t>
+        <w:t>Enter-key handling at IME input</w:t>
       </w:r>
       <w:bookmarkEnd w:id="2"/>
     </w:p>
     <w:p>
       <w:r>
-        <w:t>Rapid Reporter</w:t>
-      </w:r>
-      <w:r>
-        <w:t>++</w:t>
-      </w:r>
-      <w:r>
+        <w:rPr>
+          <w:lang w:eastAsia="ja-JP"/>
+        </w:rPr>
+        <w:t>P</w:t>
+      </w:r>
+      <w:r>
+        <w:rPr>
+          <w:lang w:eastAsia="ja-JP"/>
+        </w:rPr>
+        <w:t xml:space="preserve">ressing </w:t>
+      </w:r>
+      <w:r>
+        <w:rPr>
+          <w:rFonts w:hint="eastAsia"/>
+          <w:lang w:eastAsia="ja-JP"/>
+        </w:rPr>
+        <w:t>Enter-key</w:t>
+      </w:r>
+      <w:r>
+        <w:rPr>
+          <w:lang w:eastAsia="ja-JP"/>
+        </w:rPr>
         <w:t xml:space="preserve"> </w:t>
       </w:r>
       <w:r>
         <w:rPr>
-          <w:b/>
-          <w:bCs/>
-        </w:rPr>
-        <w:t xml:space="preserve">requires .NET framework </w:t>
-      </w:r>
-      <w:r>
-        <w:rPr>
-          <w:b/>
-          <w:bCs/>
-        </w:rPr>
-        <w:t>4.0 or later</w:t>
-      </w:r>
-      <w:r>
-        <w:t xml:space="preserve">. That means it will also </w:t>
-      </w:r>
-      <w:r>
-        <w:rPr>
-          <w:b/>
-          <w:bCs/>
-        </w:rPr>
-        <w:t>require a Microsoft Windows Operating System</w:t>
-      </w:r>
-      <w:r>
-        <w:t xml:space="preserve">, at least until .NET </w:t>
-      </w:r>
-      <w:r>
-        <w:t>4</w:t>
-      </w:r>
-      <w:r>
-        <w:t>.</w:t>
-      </w:r>
-      <w:r>
-        <w:t>0</w:t>
-      </w:r>
-      <w:r>
-        <w:t xml:space="preserve"> is ported to other platforms.</w:t>
-      </w:r>
+          <w:lang w:eastAsia="ja-JP"/>
+        </w:rPr>
+        <w:t>not inputs a text to Note but finishes converting characters</w:t>
+      </w:r>
+      <w:r>
+        <w:rPr>
+          <w:lang w:eastAsia="ja-JP"/>
+        </w:rPr>
+        <w:t xml:space="preserve"> </w:t>
+      </w:r>
+      <w:r>
+        <w:rPr>
+          <w:lang w:eastAsia="ja-JP"/>
+        </w:rPr>
+        <w:t>at IME input.</w:t>
+      </w:r>
+      <w:r>
+        <w:rPr>
+          <w:lang w:eastAsia="ja-JP"/>
+        </w:rPr>
+        <w:br/>
+      </w:r>
+      <w:r>
+        <w:rPr>
+          <w:lang w:eastAsia="ja-JP"/>
+        </w:rPr>
+        <w:t xml:space="preserve">Reference: </w:t>
+      </w:r>
+      <w:hyperlink r:id="rId14" w:history="1">
+        <w:r>
+          <w:rPr>
+            <w:rStyle w:val="a6"/>
+          </w:rPr>
+          <w:t>https://github.com/makeit1/RapidReporterEx/issues/1</w:t>
+        </w:r>
+      </w:hyperlink>
     </w:p>
     <w:p>
       <w:pPr>
-        <w:pStyle w:val="Heading1"/>
-      </w:pPr>
-      <w:bookmarkStart w:id="3" w:name="_Toc414545948"/>
-      <w:r>
-        <w:t>Benefits</w:t>
+        <w:pStyle w:val="2"/>
+      </w:pPr>
+      <w:bookmarkStart w:id="3" w:name="_Toc7868483"/>
+      <w:r>
+        <w:t>Site for Checking Update</w:t>
       </w:r>
       <w:bookmarkEnd w:id="3"/>
     </w:p>
     <w:p>
-      <w:r>
-        <w:t>Some of the benefits of Rapid Reporter</w:t>
-      </w:r>
-      <w:r>
-        <w:t>++</w:t>
-      </w:r>
-      <w:r>
-        <w:t>, in no particular order:</w:t>
-      </w:r>
+      <w:pPr>
+        <w:rPr>
+          <w:lang w:eastAsia="ja-JP"/>
+        </w:rPr>
+      </w:pPr>
+      <w:r>
+        <w:t xml:space="preserve">Site for checking update is changed to </w:t>
+      </w:r>
+      <w:hyperlink r:id="rId15" w:history="1">
+        <w:r>
+          <w:rPr>
+            <w:rStyle w:val="a6"/>
+          </w:rPr>
+          <w:t>https://github.com/makeit1/RapidReporterEx/releases</w:t>
+        </w:r>
+      </w:hyperlink>
+      <w:r>
+        <w:t xml:space="preserve"> .</w:t>
+      </w:r>
+      <w:r>
+        <w:br/>
+      </w:r>
+      <w:r>
+        <w:rPr>
+          <w:lang w:eastAsia="ja-JP"/>
+        </w:rPr>
+        <w:t xml:space="preserve">Reference: </w:t>
+      </w:r>
+      <w:hyperlink r:id="rId16" w:history="1">
+        <w:r>
+          <w:rPr>
+            <w:rStyle w:val="a6"/>
+          </w:rPr>
+          <w:t>https://github.com/makeit1/RapidReporterEx/issues/2</w:t>
+        </w:r>
+      </w:hyperlink>
     </w:p>
     <w:p>
       <w:pPr>
-        <w:pStyle w:val="ListParagraph"/>
-        <w:numPr>
-          <w:ilvl w:val="0"/>
-          <w:numId w:val="1"/>
-        </w:numPr>
-      </w:pPr>
-      <w:r>
-        <w:t xml:space="preserve">One single standalone </w:t>
-      </w:r>
-      <w:r>
-        <w:t xml:space="preserve">file </w:t>
-      </w:r>
-      <w:r>
-        <w:t>-</w:t>
-      </w:r>
-      <w:r>
-        <w:t xml:space="preserve"> R</w:t>
-      </w:r>
-      <w:r>
-        <w:t xml:space="preserve">equires </w:t>
-      </w:r>
-      <w:r>
-        <w:rPr>
-          <w:b/>
-          <w:bCs/>
-        </w:rPr>
-        <w:t>no</w:t>
-      </w:r>
-      <w:r>
-        <w:t xml:space="preserve"> installation</w:t>
-      </w:r>
-      <w:r>
-        <w:t>, k</w:t>
-      </w:r>
-      <w:r>
-        <w:t xml:space="preserve">eep it in your disk-on-key and use it in any computer </w:t>
-      </w:r>
-      <w:r>
-        <w:t>(</w:t>
-      </w:r>
-      <w:r>
-        <w:rPr>
-          <w:i/>
-          <w:iCs/>
-        </w:rPr>
-        <w:t xml:space="preserve">that complies with the </w:t>
-      </w:r>
-      <w:hyperlink w:anchor="_System_Requirements" w:history="1">
-        <w:r>
-          <w:rPr>
-            <w:rStyle w:val="Hyperlink"/>
-            <w:i/>
-            <w:iCs/>
-          </w:rPr>
-          <w:t>System Requirements</w:t>
-        </w:r>
-      </w:hyperlink>
-      <w:r>
-        <w:t>)</w:t>
-      </w:r>
-      <w:r>
-        <w:t>.</w:t>
-      </w:r>
-    </w:p>
-    <w:p>
-      <w:pPr>
-        <w:pStyle w:val="ListParagraph"/>
-        <w:numPr>
-          <w:ilvl w:val="0"/>
-          <w:numId w:val="1"/>
-        </w:numPr>
-      </w:pPr>
-      <w:r>
-        <w:t>A</w:t>
-      </w:r>
-      <w:r>
-        <w:t>lways-on-top</w:t>
-      </w:r>
-      <w:r>
-        <w:t xml:space="preserve"> interface</w:t>
-      </w:r>
-      <w:r>
-        <w:t xml:space="preserve"> </w:t>
-      </w:r>
-      <w:r>
-        <w:t>-</w:t>
-      </w:r>
-      <w:r>
-        <w:t xml:space="preserve"> </w:t>
-      </w:r>
-      <w:r>
-        <w:t>No more switching windows or looking for the note taking application.</w:t>
-      </w:r>
-    </w:p>
-    <w:p>
-      <w:pPr>
-        <w:pStyle w:val="ListParagraph"/>
-        <w:numPr>
-          <w:ilvl w:val="0"/>
-          <w:numId w:val="1"/>
-        </w:numPr>
-      </w:pPr>
-      <w:r>
-        <w:t>Customizable background color and transparency - Blend Rapid Reporter++ into the background or make it pop!</w:t>
-      </w:r>
-    </w:p>
-    <w:p>
-      <w:pPr>
-        <w:pStyle w:val="ListParagraph"/>
-        <w:numPr>
-          <w:ilvl w:val="0"/>
-          <w:numId w:val="1"/>
-        </w:numPr>
-      </w:pPr>
-      <w:r>
-        <w:t>Every not</w:t>
-      </w:r>
-      <w:r>
-        <w:t>e has a type, a timestamp, and you can add</w:t>
-      </w:r>
-      <w:r>
-        <w:t xml:space="preserve"> two types of attachments: a s</w:t>
-      </w:r>
-      <w:r>
-        <w:t>creenshot, or a larger note (</w:t>
-      </w:r>
-      <w:proofErr w:type="spellStart"/>
-      <w:r>
-        <w:t>PlainText</w:t>
-      </w:r>
-      <w:proofErr w:type="spellEnd"/>
-      <w:r>
-        <w:t xml:space="preserve"> Note)</w:t>
-      </w:r>
-      <w:r>
-        <w:t>.</w:t>
-      </w:r>
-    </w:p>
-    <w:p>
-      <w:pPr>
-        <w:pStyle w:val="ListParagraph"/>
-        <w:numPr>
-          <w:ilvl w:val="0"/>
-          <w:numId w:val="1"/>
-        </w:numPr>
-      </w:pPr>
-      <w:r>
-        <w:t xml:space="preserve">There is no editing or tinkering with the notes </w:t>
-      </w:r>
-      <w:r>
-        <w:t>of the session - This helps preserve the testers thought process</w:t>
-      </w:r>
-      <w:r>
-        <w:t>.</w:t>
-      </w:r>
-    </w:p>
-    <w:p>
-      <w:pPr>
-        <w:pStyle w:val="ListParagraph"/>
-        <w:numPr>
-          <w:ilvl w:val="1"/>
-          <w:numId w:val="1"/>
-        </w:numPr>
-      </w:pPr>
-      <w:r>
-        <w:t>This allows the tester to tell the story of his session in the order and with the details the session happened.</w:t>
-      </w:r>
-    </w:p>
-    <w:p>
-      <w:pPr>
-        <w:pStyle w:val="ListParagraph"/>
-        <w:numPr>
-          <w:ilvl w:val="0"/>
-          <w:numId w:val="1"/>
-        </w:numPr>
-      </w:pPr>
-      <w:r>
-        <w:lastRenderedPageBreak/>
-        <w:t xml:space="preserve">The whole session, </w:t>
-      </w:r>
-      <w:r>
-        <w:t xml:space="preserve">including attachments, is recorded in an HTML </w:t>
-      </w:r>
-      <w:r>
-        <w:t xml:space="preserve">file which </w:t>
-      </w:r>
-      <w:r>
-        <w:t>provides portability and readability.</w:t>
-      </w:r>
-    </w:p>
-    <w:p>
-      <w:pPr>
-        <w:pStyle w:val="ListParagraph"/>
-        <w:numPr>
-          <w:ilvl w:val="0"/>
-          <w:numId w:val="1"/>
-        </w:numPr>
-      </w:pPr>
-      <w:r>
-        <w:t xml:space="preserve">A progress bar shows the tester how close the end of the session is. There are no </w:t>
-      </w:r>
-      <w:r>
-        <w:t xml:space="preserve">noisy </w:t>
-      </w:r>
-      <w:r>
-        <w:t>alarms, testers own their session time</w:t>
-      </w:r>
-      <w:r>
-        <w:t>.</w:t>
-      </w:r>
-    </w:p>
-    <w:p>
-      <w:pPr>
-        <w:pStyle w:val="Heading1"/>
-      </w:pPr>
-      <w:bookmarkStart w:id="4" w:name="_Toc414545949"/>
-      <w:r>
-        <w:t xml:space="preserve">Basic </w:t>
-      </w:r>
-      <w:r>
-        <w:t>Usage</w:t>
+        <w:pStyle w:val="2"/>
+      </w:pPr>
+      <w:bookmarkStart w:id="4" w:name="_Toc7868484"/>
+      <w:r>
+        <w:t>Changelog</w:t>
       </w:r>
       <w:bookmarkEnd w:id="4"/>
     </w:p>
+    <w:tbl>
+      <w:tblPr>
+        <w:tblStyle w:val="a8"/>
+        <w:tblW w:w="0" w:type="auto"/>
+        <w:tblLook w:val="04A0" w:firstRow="1" w:lastRow="0" w:firstColumn="1" w:lastColumn="0" w:noHBand="0" w:noVBand="1"/>
+      </w:tblPr>
+      <w:tblGrid>
+        <w:gridCol w:w="1101"/>
+        <w:gridCol w:w="7917"/>
+      </w:tblGrid>
+      <w:tr>
+        <w:tc>
+          <w:tcPr>
+            <w:tcW w:w="1101" w:type="dxa"/>
+          </w:tcPr>
+          <w:p>
+            <w:pPr>
+              <w:rPr>
+                <w:lang w:eastAsia="ja-JP"/>
+              </w:rPr>
+            </w:pPr>
+            <w:r>
+              <w:rPr>
+                <w:rFonts w:hint="eastAsia"/>
+                <w:lang w:eastAsia="ja-JP"/>
+              </w:rPr>
+              <w:t>3.0</w:t>
+            </w:r>
+          </w:p>
+        </w:tc>
+        <w:tc>
+          <w:tcPr>
+            <w:tcW w:w="7917" w:type="dxa"/>
+          </w:tcPr>
+          <w:p>
+            <w:pPr>
+              <w:rPr>
+                <w:lang w:eastAsia="ja-JP"/>
+              </w:rPr>
+            </w:pPr>
+            <w:r>
+              <w:rPr>
+                <w:rFonts w:hint="eastAsia"/>
+                <w:lang w:eastAsia="ja-JP"/>
+              </w:rPr>
+              <w:t xml:space="preserve">Fixed: </w:t>
+            </w:r>
+            <w:r>
+              <w:rPr>
+                <w:lang w:eastAsia="ja-JP"/>
+              </w:rPr>
+              <w:t xml:space="preserve">Enter-key handling at </w:t>
+            </w:r>
+            <w:r>
+              <w:rPr>
+                <w:rFonts w:hint="eastAsia"/>
+                <w:lang w:eastAsia="ja-JP"/>
+              </w:rPr>
+              <w:t>IME input</w:t>
+            </w:r>
+          </w:p>
+          <w:p>
+            <w:pPr>
+              <w:rPr>
+                <w:lang w:eastAsia="ja-JP"/>
+              </w:rPr>
+            </w:pPr>
+            <w:r>
+              <w:rPr>
+                <w:lang w:eastAsia="ja-JP"/>
+              </w:rPr>
+              <w:t>Changed: Site for checking update</w:t>
+            </w:r>
+          </w:p>
+          <w:p>
+            <w:pPr>
+              <w:rPr>
+                <w:lang w:eastAsia="ja-JP"/>
+              </w:rPr>
+            </w:pPr>
+            <w:r>
+              <w:rPr>
+                <w:lang w:eastAsia="ja-JP"/>
+              </w:rPr>
+              <w:t>Change</w:t>
+            </w:r>
+            <w:r>
+              <w:rPr>
+                <w:lang w:eastAsia="ja-JP"/>
+              </w:rPr>
+              <w:t>d:</w:t>
+            </w:r>
+            <w:r>
+              <w:rPr>
+                <w:lang w:eastAsia="ja-JP"/>
+              </w:rPr>
+              <w:t xml:space="preserve"> </w:t>
+            </w:r>
+            <w:r>
+              <w:rPr>
+                <w:lang w:eastAsia="ja-JP"/>
+              </w:rPr>
+              <w:t xml:space="preserve">software name and </w:t>
+            </w:r>
+            <w:r>
+              <w:rPr>
+                <w:lang w:eastAsia="ja-JP"/>
+              </w:rPr>
+              <w:t>a description of About</w:t>
+            </w:r>
+            <w:bookmarkStart w:id="5" w:name="_GoBack"/>
+            <w:bookmarkEnd w:id="5"/>
+          </w:p>
+        </w:tc>
+      </w:tr>
+      <w:tr>
+        <w:tc>
+          <w:tcPr>
+            <w:tcW w:w="1101" w:type="dxa"/>
+          </w:tcPr>
+          <w:p>
+            <w:pPr>
+              <w:rPr>
+                <w:lang w:eastAsia="ja-JP"/>
+              </w:rPr>
+            </w:pPr>
+            <w:r>
+              <w:rPr>
+                <w:rFonts w:hint="eastAsia"/>
+                <w:lang w:eastAsia="ja-JP"/>
+              </w:rPr>
+              <w:t>2.7</w:t>
+            </w:r>
+          </w:p>
+        </w:tc>
+        <w:tc>
+          <w:tcPr>
+            <w:tcW w:w="7917" w:type="dxa"/>
+          </w:tcPr>
+          <w:p>
+            <w:pPr>
+              <w:rPr>
+                <w:lang w:eastAsia="ja-JP"/>
+              </w:rPr>
+            </w:pPr>
+            <w:r>
+              <w:rPr>
+                <w:lang w:eastAsia="ja-JP"/>
+              </w:rPr>
+              <w:t>F</w:t>
+            </w:r>
+            <w:r>
+              <w:rPr>
+                <w:rFonts w:hint="eastAsia"/>
+                <w:lang w:eastAsia="ja-JP"/>
+              </w:rPr>
+              <w:t xml:space="preserve">orked </w:t>
+            </w:r>
+            <w:hyperlink r:id="rId17" w:history="1">
+              <w:r>
+                <w:rPr>
+                  <w:rStyle w:val="a6"/>
+                </w:rPr>
+                <w:t>https://github.com/jankcat/rapidreporterplusplus/releases</w:t>
+              </w:r>
+            </w:hyperlink>
+          </w:p>
+        </w:tc>
+      </w:tr>
+    </w:tbl>
     <w:p>
       <w:pPr>
-        <w:pStyle w:val="Heading2"/>
-      </w:pPr>
-      <w:bookmarkStart w:id="5" w:name="_Testing_Notes"/>
-      <w:bookmarkStart w:id="6" w:name="_Toc414545950"/>
-      <w:bookmarkEnd w:id="5"/>
-      <w:r>
-        <w:t>Testing Notes</w:t>
-      </w:r>
-      <w:bookmarkEnd w:id="6"/>
-    </w:p>
-    <w:p>
-      <w:r>
-        <w:t xml:space="preserve">The first thing a tester does when </w:t>
-      </w:r>
-      <w:r>
-        <w:t>opening</w:t>
-      </w:r>
-      <w:r>
-        <w:t xml:space="preserve"> Rapid Reporter</w:t>
-      </w:r>
-      <w:r>
-        <w:t>++</w:t>
-      </w:r>
-      <w:r>
-        <w:t xml:space="preserve"> is enter </w:t>
-      </w:r>
-      <w:r>
-        <w:t>a few</w:t>
-      </w:r>
-      <w:r>
-        <w:t xml:space="preserve"> special notes: His name </w:t>
-      </w:r>
-      <w:r>
-        <w:t>(Reporter), Session ID, Charter, Environment details, and Version numbers.</w:t>
-      </w:r>
-    </w:p>
-    <w:p>
-      <w:r>
-        <w:t>After these are entered, Rapid Reporter</w:t>
-      </w:r>
-      <w:r>
-        <w:t>++</w:t>
-      </w:r>
-      <w:r>
-        <w:t xml:space="preserve"> starts advancing the session timer</w:t>
-      </w:r>
-      <w:r>
-        <w:t xml:space="preserve"> (</w:t>
-      </w:r>
-      <w:r>
-        <w:rPr>
-          <w:i/>
-          <w:iCs/>
-        </w:rPr>
-        <w:t>default is 90 minutes</w:t>
-      </w:r>
-      <w:r>
-        <w:t>)</w:t>
-      </w:r>
-      <w:r>
-        <w:t xml:space="preserve">. </w:t>
-      </w:r>
-      <w:r>
-        <w:t>The session does not really end when the timer is over. The timer is only an indication, and testers can decide to stop before or after time is up.</w:t>
-      </w:r>
-    </w:p>
-    <w:p>
-      <w:r>
-        <w:t xml:space="preserve">To keep notes, a testers can </w:t>
-      </w:r>
-      <w:r>
-        <w:rPr>
-          <w:b/>
-          <w:bCs/>
-        </w:rPr>
-        <w:t xml:space="preserve">enter notes in the notes </w:t>
-      </w:r>
-      <w:r>
-        <w:rPr>
-          <w:b/>
-          <w:bCs/>
-        </w:rPr>
-        <w:t>line</w:t>
-      </w:r>
-      <w:r>
-        <w:t xml:space="preserve">, and </w:t>
-      </w:r>
-      <w:r>
-        <w:rPr>
-          <w:b/>
-          <w:bCs/>
-        </w:rPr>
-        <w:t xml:space="preserve">change </w:t>
-      </w:r>
-      <w:r>
-        <w:rPr>
-          <w:b/>
-          <w:bCs/>
-        </w:rPr>
-        <w:t>the</w:t>
-      </w:r>
-      <w:r>
-        <w:rPr>
-          <w:b/>
-          <w:bCs/>
-        </w:rPr>
-        <w:t xml:space="preserve"> type by pressing the up or down arrow</w:t>
-      </w:r>
-      <w:r>
-        <w:t xml:space="preserve"> (</w:t>
-      </w:r>
-      <w:r>
-        <w:rPr>
-          <w:i/>
-          <w:iCs/>
-        </w:rPr>
-        <w:t xml:space="preserve">even if </w:t>
-      </w:r>
-      <w:r>
-        <w:rPr>
-          <w:i/>
-          <w:iCs/>
-        </w:rPr>
-        <w:t>they’re currently entering a note</w:t>
-      </w:r>
-      <w:r>
-        <w:t>)</w:t>
-      </w:r>
-      <w:r>
-        <w:t>.</w:t>
-      </w:r>
-    </w:p>
-    <w:p>
-      <w:r>
-        <w:t>Each note entered is saved by pressing the enter key.</w:t>
-      </w:r>
-    </w:p>
-    <w:p>
-      <w:r>
-        <w:t>There are two types of attachments</w:t>
-      </w:r>
-      <w:r>
-        <w:t xml:space="preserve">: Screenshots and </w:t>
-      </w:r>
-      <w:proofErr w:type="spellStart"/>
-      <w:r>
-        <w:t>PlainText</w:t>
-      </w:r>
-      <w:proofErr w:type="spellEnd"/>
-      <w:r>
-        <w:t xml:space="preserve"> N</w:t>
-      </w:r>
-      <w:r>
-        <w:t xml:space="preserve">otes. </w:t>
-      </w:r>
-      <w:r>
-        <w:rPr>
-          <w:bCs/>
-        </w:rPr>
-        <w:t xml:space="preserve">Pressing the Screenshot button will, by default, capture all monitors and then allow the user to drag over a selection. The selected area (encompassed by a red box) will be saved to the session. The </w:t>
-      </w:r>
-      <w:proofErr w:type="spellStart"/>
-      <w:r>
-        <w:rPr>
-          <w:bCs/>
-        </w:rPr>
-        <w:t>PlainText</w:t>
-      </w:r>
-      <w:proofErr w:type="spellEnd"/>
-      <w:r>
-        <w:rPr>
-          <w:bCs/>
-        </w:rPr>
-        <w:t xml:space="preserve"> N</w:t>
-      </w:r>
-      <w:r>
-        <w:rPr>
-          <w:bCs/>
-        </w:rPr>
-        <w:t>ote b</w:t>
-      </w:r>
-      <w:r>
-        <w:rPr>
-          <w:bCs/>
-        </w:rPr>
-        <w:t>utton wil</w:t>
-      </w:r>
-      <w:r>
-        <w:rPr>
-          <w:bCs/>
-        </w:rPr>
-        <w:t>l show a dialog where users can enter additional information. This has</w:t>
-      </w:r>
-      <w:r>
-        <w:t xml:space="preserve"> </w:t>
-      </w:r>
-      <w:r>
-        <w:t>multiple</w:t>
-      </w:r>
-      <w:r>
-        <w:t xml:space="preserve"> use</w:t>
-      </w:r>
-      <w:r>
-        <w:t>s</w:t>
-      </w:r>
-      <w:r>
-        <w:t xml:space="preserve">: Adding more information to a one-line note, pasting test results or </w:t>
-      </w:r>
-      <w:r>
-        <w:t>data to augment a one-line note, or any other use that a tester finds useful.</w:t>
-      </w:r>
-    </w:p>
-    <w:p>
-      <w:pPr>
-        <w:pStyle w:val="Heading2"/>
-      </w:pPr>
-      <w:bookmarkStart w:id="7" w:name="_Toc414545951"/>
-      <w:r>
-        <w:t xml:space="preserve">Session </w:t>
-      </w:r>
-      <w:r>
-        <w:t>Ending</w:t>
-      </w:r>
-      <w:bookmarkEnd w:id="7"/>
-    </w:p>
-    <w:p>
-      <w:r>
-        <w:t xml:space="preserve">After the </w:t>
-      </w:r>
-      <w:r>
-        <w:t xml:space="preserve">closing the application via the Save button in the top right corner, Rapid Reporter asks the tester where they would like to save the HTML file. Anywhere that windows can save files, RR++ can save session, including SharePoint folders and Home drives. </w:t>
-      </w:r>
-      <w:r>
-        <w:t>The session folder will be the folder from which Rapid Reporter was execut</w:t>
-      </w:r>
-      <w:r>
-        <w:t>ed, unless you pick a different folder.</w:t>
-      </w:r>
-    </w:p>
-    <w:p>
-      <w:pPr>
-        <w:pStyle w:val="Heading1"/>
-      </w:pPr>
-      <w:bookmarkStart w:id="8" w:name="_Toc414545952"/>
-      <w:r>
-        <w:t xml:space="preserve">Detailed Usage: </w:t>
-      </w:r>
-      <w:r>
-        <w:t>How to</w:t>
-      </w:r>
-      <w:bookmarkEnd w:id="8"/>
-    </w:p>
-    <w:p>
-      <w:pPr>
-        <w:pStyle w:val="Heading2"/>
-      </w:pPr>
-      <w:bookmarkStart w:id="9" w:name="_Toc414545953"/>
-      <w:r>
-        <w:t>Enter a note</w:t>
-      </w:r>
-      <w:bookmarkEnd w:id="9"/>
-    </w:p>
-    <w:p>
-      <w:pPr>
-        <w:pStyle w:val="ListParagraph"/>
-        <w:numPr>
-          <w:ilvl w:val="0"/>
-          <w:numId w:val="7"/>
-        </w:numPr>
-      </w:pPr>
-      <w:r>
-        <w:t>Write your note in the note area (</w:t>
-      </w:r>
-      <w:r>
-        <w:rPr>
-          <w:i/>
-          <w:iCs/>
-        </w:rPr>
-        <w:t>the big blank space in the middle of the app</w:t>
-      </w:r>
-      <w:r>
-        <w:t>)</w:t>
-      </w:r>
-    </w:p>
-    <w:p>
-      <w:pPr>
-        <w:pStyle w:val="ListParagraph"/>
-        <w:numPr>
-          <w:ilvl w:val="0"/>
-          <w:numId w:val="7"/>
-        </w:numPr>
-      </w:pPr>
-      <w:r>
-        <w:t>The note is saved into the session when the enter key is pressed.</w:t>
-      </w:r>
-    </w:p>
-    <w:p>
-      <w:pPr>
-        <w:pStyle w:val="ListParagraph"/>
-        <w:numPr>
-          <w:ilvl w:val="0"/>
-          <w:numId w:val="7"/>
-        </w:numPr>
-      </w:pPr>
-      <w:r>
-        <w:t xml:space="preserve">Press the up or </w:t>
-      </w:r>
-      <w:r>
-        <w:t>d</w:t>
-      </w:r>
-      <w:r>
-        <w:t>own arrow to iterate between the note types. This can be done before the actual note is written or while it is being written. A note type cannot be changed from within Rapid Reporter after the enter key is pressed.</w:t>
-      </w:r>
-    </w:p>
-    <w:p>
-      <w:pPr>
-        <w:pStyle w:val="Heading2"/>
-      </w:pPr>
-      <w:bookmarkStart w:id="10" w:name="_Attach_screenshots_or"/>
-      <w:bookmarkStart w:id="11" w:name="_Toc414545954"/>
-      <w:bookmarkEnd w:id="10"/>
-      <w:r>
-        <w:lastRenderedPageBreak/>
-        <w:t xml:space="preserve">Attach screenshots or </w:t>
-      </w:r>
-      <w:r>
-        <w:t>plaintext</w:t>
-      </w:r>
-      <w:r>
-        <w:t xml:space="preserve"> notes</w:t>
-      </w:r>
-      <w:bookmarkEnd w:id="11"/>
-    </w:p>
-    <w:p>
-      <w:pPr>
-        <w:pStyle w:val="ListParagraph"/>
-        <w:numPr>
-          <w:ilvl w:val="0"/>
-          <w:numId w:val="8"/>
-        </w:numPr>
-      </w:pPr>
-      <w:r>
-        <w:t>Attachments can be added to a note before the note they relate to is written or while it is being written. A note attachment cannot be changed from within Rapid Reporter after the enter key is pressed.</w:t>
-      </w:r>
-    </w:p>
-    <w:p>
-      <w:pPr>
-        <w:pStyle w:val="ListParagraph"/>
-        <w:numPr>
-          <w:ilvl w:val="0"/>
-          <w:numId w:val="8"/>
-        </w:numPr>
-      </w:pPr>
-      <w:r>
-        <w:t xml:space="preserve">Press any of the two attachment buttons to take a screenshot or </w:t>
-      </w:r>
-      <w:r>
-        <w:t>to add an extended note.</w:t>
-      </w:r>
-    </w:p>
-    <w:p>
-      <w:r>
-        <w:t>Screenshots:</w:t>
-      </w:r>
-    </w:p>
-    <w:p>
-      <w:pPr>
-        <w:pStyle w:val="ListParagraph"/>
-        <w:numPr>
-          <w:ilvl w:val="1"/>
-          <w:numId w:val="8"/>
-        </w:numPr>
-      </w:pPr>
-      <w:r>
-        <w:t>By pressing the button,</w:t>
-      </w:r>
-      <w:r>
-        <w:t xml:space="preserve"> the user will be able to click and drag across a portion of the screen to select an area to screenshot, much like the Snipping Tool in Windows.</w:t>
-      </w:r>
-    </w:p>
-    <w:p>
-      <w:pPr>
-        <w:pStyle w:val="ListParagraph"/>
-        <w:numPr>
-          <w:ilvl w:val="1"/>
-          <w:numId w:val="8"/>
-        </w:numPr>
-      </w:pPr>
-      <w:r>
-        <w:t>Pressing the button while holding the SHIFT key will open the screenshot for editing in MS Paint.</w:t>
-      </w:r>
-      <w:r>
-        <w:t xml:space="preserve"> This is useful when you are interested in adding a note or </w:t>
-      </w:r>
-      <w:r>
-        <w:t xml:space="preserve">performing extended </w:t>
-      </w:r>
-      <w:r>
-        <w:t xml:space="preserve">cropping </w:t>
-      </w:r>
-      <w:r>
-        <w:t>on the</w:t>
-      </w:r>
-      <w:r>
-        <w:t xml:space="preserve"> screenshot.</w:t>
-      </w:r>
-    </w:p>
-    <w:p>
-      <w:pPr>
-        <w:pStyle w:val="ListParagraph"/>
-        <w:numPr>
-          <w:ilvl w:val="1"/>
-          <w:numId w:val="8"/>
-        </w:numPr>
-      </w:pPr>
-      <w:r>
-        <w:t>Pressing the button while holding the CTRL key will save the entire screen to a screenshot, including all monitors if multiple are attached to the computer.</w:t>
-      </w:r>
-    </w:p>
-    <w:p>
-      <w:r>
-        <w:t>Plaintext</w:t>
-      </w:r>
-      <w:r>
-        <w:t xml:space="preserve"> notes:</w:t>
-      </w:r>
-    </w:p>
-    <w:p>
-      <w:pPr>
-        <w:pStyle w:val="ListParagraph"/>
-        <w:numPr>
-          <w:ilvl w:val="0"/>
-          <w:numId w:val="23"/>
-        </w:numPr>
-      </w:pPr>
-      <w:r>
-        <w:t xml:space="preserve">These notes can be used to add log info, error messages, </w:t>
-      </w:r>
-      <w:r>
-        <w:t>etc.</w:t>
-      </w:r>
-    </w:p>
-    <w:p>
-      <w:pPr>
-        <w:pStyle w:val="ListParagraph"/>
-        <w:numPr>
-          <w:ilvl w:val="0"/>
-          <w:numId w:val="23"/>
-        </w:numPr>
-      </w:pPr>
-      <w:r>
-        <w:t xml:space="preserve">Any HTML typed here will show up as typed in the output file. </w:t>
-      </w:r>
-      <w:proofErr w:type="spellStart"/>
-      <w:r>
-        <w:t>Eg</w:t>
-      </w:r>
-      <w:proofErr w:type="spellEnd"/>
-      <w:r>
-        <w:t xml:space="preserve"> &lt;b&gt; will not make bold text, but will show &lt;b&gt; in the session output.</w:t>
-      </w:r>
-    </w:p>
-    <w:p>
-      <w:pPr>
-        <w:pStyle w:val="Heading2"/>
-      </w:pPr>
-      <w:bookmarkStart w:id="12" w:name="_Toc414545955"/>
-      <w:r>
-        <w:t>Edit a note</w:t>
-      </w:r>
-      <w:bookmarkEnd w:id="12"/>
-    </w:p>
-    <w:p>
-      <w:r>
-        <w:t>Notes cannot be edited from within Rapid Reporter’s interface.</w:t>
-      </w:r>
-    </w:p>
-    <w:p>
-      <w:r>
-        <w:t>T</w:t>
-      </w:r>
-      <w:r>
-        <w:t xml:space="preserve">here is no much reason to edit it or fix it. In fact, if there is a reason to fix the note, this would be important material for the </w:t>
-      </w:r>
-      <w:r>
-        <w:t xml:space="preserve">session </w:t>
-      </w:r>
-      <w:r>
-        <w:t xml:space="preserve">debrief, so mistakes and confusions </w:t>
-      </w:r>
-      <w:r>
-        <w:t xml:space="preserve">in notes </w:t>
-      </w:r>
-      <w:r>
-        <w:t>are worth being kept.</w:t>
-      </w:r>
-    </w:p>
-    <w:p>
-      <w:pPr>
-        <w:pStyle w:val="Heading2"/>
-      </w:pPr>
-      <w:bookmarkStart w:id="13" w:name="_Toc414545956"/>
-      <w:r>
-        <w:t>Changing RR++ Color or Transparency</w:t>
-      </w:r>
-      <w:bookmarkEnd w:id="13"/>
-    </w:p>
-    <w:p>
-      <w:bookmarkStart w:id="14" w:name="_Change_the_working"/>
-      <w:bookmarkEnd w:id="14"/>
-      <w:r>
-        <w:t xml:space="preserve">Rapid Reporter++ allows users to change the transparency or color of the application. This is useful in ensuring that Rapid Reporter++ stays out of mind, and that the </w:t>
-      </w:r>
-      <w:proofErr w:type="gramStart"/>
-      <w:r>
-        <w:t>tester’s</w:t>
-      </w:r>
-      <w:proofErr w:type="gramEnd"/>
-      <w:r>
-        <w:t xml:space="preserve"> focus remains on the test at hand.</w:t>
-      </w:r>
-    </w:p>
-    <w:p>
-      <w:r>
-        <w:t>To change transparency, use the slider on the very left of Rapid Reporter++. Slide down to increase transparency, slide up to decrease transparency.</w:t>
-      </w:r>
-    </w:p>
-    <w:p>
-      <w:r>
-        <w:t xml:space="preserve">To change the color of Rapid Reporter++, right click anywhere in the app, except for the Save button or the Note Taking area, and select “Pick Color”. A dialog will appear with some preset color options, and the ability to set a custom color. </w:t>
-      </w:r>
-    </w:p>
-    <w:p>
-      <w:r>
-        <w:t>Note: These changes are persistent: Rapid Reporter++ remembers these settings each time the application is opened!</w:t>
-      </w:r>
-    </w:p>
-    <w:p>
-      <w:pPr>
-        <w:pStyle w:val="Heading2"/>
-      </w:pPr>
-      <w:r>
-        <w:lastRenderedPageBreak/>
-        <w:t>Completing a Session</w:t>
-      </w:r>
-    </w:p>
-    <w:p>
-      <w:r>
-        <w:t>To complete a session, press the Save button in the top right corner of Rapid Reporter++. This will ask you where you would like to save the session, create a lovely HTML file, and exit the application.</w:t>
-      </w:r>
-      <w:r>
-        <w:t xml:space="preserve"> </w:t>
-      </w:r>
-    </w:p>
-    <w:p>
-      <w:r>
-        <w:t>Note: If you accidently press “Cancel” on the Save File dialog, the HTML file will still generate. The default name will be used for the file.</w:t>
-      </w:r>
-    </w:p>
-    <w:p>
-      <w:pPr>
-        <w:pStyle w:val="Heading2"/>
-      </w:pPr>
-      <w:r>
-        <w:t>Starting a New Session without Exiting</w:t>
-      </w:r>
-    </w:p>
-    <w:p>
-      <w:r>
-        <w:t>To start a new session without exiting Rapid Reporter++, right click the Save button and select “Save and Start New Session”. This will finish your current session, ask you to save it to an HTML file, and start a brand new session.</w:t>
-      </w:r>
-    </w:p>
-    <w:p>
-      <w:pPr>
-        <w:pStyle w:val="Heading2"/>
-      </w:pPr>
-      <w:r>
-        <w:t>Pausing and Resuming Sessions</w:t>
-      </w:r>
-    </w:p>
-    <w:p>
-      <w:r>
-        <w:t>Note: Once an HTML file has been generated, the session cannot be resumed. A new session should be started in this case.</w:t>
-      </w:r>
-    </w:p>
-    <w:p>
-      <w:r>
-        <w:t>To</w:t>
-      </w:r>
-      <w:r>
-        <w:t xml:space="preserve"> pause a session, simply right click the Save button and press “Pause Session”. This will timestamp your session with a pause time and exit the application. Make sure to leave any attachments (images and plaintext notes) in the same folder as the session’s csv file, or they will be lost when resuming the session!</w:t>
-      </w:r>
-    </w:p>
-    <w:p>
-      <w:r>
-        <w:t xml:space="preserve">To resume a session, open Rapid Reporter++ and do not start a new session (do not enter a Reporter, Charter, </w:t>
-      </w:r>
-      <w:r>
-        <w:t>etc.</w:t>
-      </w:r>
-      <w:bookmarkStart w:id="15" w:name="_GoBack"/>
-      <w:bookmarkEnd w:id="15"/>
-      <w:r>
-        <w:t>).</w:t>
-      </w:r>
-      <w:r>
-        <w:t xml:space="preserve"> </w:t>
-      </w:r>
-      <w:r>
-        <w:t>Right click the Save button and press “Resume a Session”</w:t>
-      </w:r>
-      <w:r>
-        <w:t>.</w:t>
-      </w:r>
-    </w:p>
-    <w:p>
-      <w:pPr>
-        <w:pStyle w:val="Heading2"/>
-      </w:pPr>
-      <w:r>
-        <w:t>Updating RR++</w:t>
-      </w:r>
-    </w:p>
-    <w:p>
-      <w:r>
-        <w:t xml:space="preserve">Rapid Reporter++ will automatically check </w:t>
-      </w:r>
-      <w:hyperlink r:id="rId11" w:history="1">
-        <w:r>
-          <w:rPr>
-            <w:rStyle w:val="Hyperlink"/>
-          </w:rPr>
-          <w:t>https://github.com/jankcat/rapidreporterplusplus/releases</w:t>
-        </w:r>
-      </w:hyperlink>
-      <w:r>
-        <w:t xml:space="preserve"> for new versions on start-up. If one is available, a message will be shown prompting the user to update. If the user presses “Ignore Update”, they will not be prompted for the same version again. When a new version is released beyond that, they will see a prompt. If they would like to update sooner, right clicking the application will show a context menu, of which “Check for updates…” is an option.</w:t>
-      </w:r>
+        <w:rPr>
+          <w:lang w:eastAsia="ja-JP"/>
+        </w:rPr>
+      </w:pPr>
     </w:p>
     <w:sectPr>
       <w:pgSz w:w="12240" w:h="15840"/>
@@ -2365,30 +1230,6 @@
       <w:r>
         <w:continuationSeparator/>
       </w:r>
-    </w:p>
-  </w:footnote>
-  <w:footnote w:id="1">
-    <w:p>
-      <w:pPr>
-        <w:pStyle w:val="FootnoteText"/>
-      </w:pPr>
-      <w:r>
-        <w:rPr>
-          <w:rStyle w:val="FootnoteReference"/>
-        </w:rPr>
-        <w:footnoteRef/>
-      </w:r>
-      <w:r>
-        <w:t xml:space="preserve"> Information about Session Based Test Management, or SBTM, can be found at </w:t>
-      </w:r>
-      <w:hyperlink r:id="rId1" w:history="1">
-        <w:r>
-          <w:rPr>
-            <w:rStyle w:val="Hyperlink"/>
-          </w:rPr>
-          <w:t>http://satisfice.com/sbtm</w:t>
-        </w:r>
-      </w:hyperlink>
     </w:p>
   </w:footnote>
 </w:footnotes>
@@ -2417,12 +1258,12 @@
         <v:path o:extrusionok="f" gradientshapeok="t" o:connecttype="rect"/>
         <o:lock v:ext="edit" aspectratio="t"/>
       </v:shapetype>
-      <v:shape id="_x0000_i1026" type="#_x0000_t75" style="width:35.25pt;height:36.75pt;visibility:visible;mso-wrap-style:square" o:bullet="t">
+      <v:shape id="_x0000_i1034" type="#_x0000_t75" style="width:35.25pt;height:36.75pt;visibility:visible;mso-wrap-style:square" o:bullet="t">
         <v:imagedata r:id="rId1" o:title=""/>
       </v:shape>
     </w:pict>
   </w:numPicBullet>
-  <w:abstractNum w:abstractNumId="0">
+  <w:abstractNum w:abstractNumId="0" w15:restartNumberingAfterBreak="0">
     <w:nsid w:val="05CF0D2C"/>
     <w:multiLevelType w:val="hybridMultilevel"/>
     <w:tmpl w:val="8BBAF32A"/>
@@ -2511,7 +1352,7 @@
       </w:pPr>
     </w:lvl>
   </w:abstractNum>
-  <w:abstractNum w:abstractNumId="1">
+  <w:abstractNum w:abstractNumId="1" w15:restartNumberingAfterBreak="0">
     <w:nsid w:val="08584F27"/>
     <w:multiLevelType w:val="hybridMultilevel"/>
     <w:tmpl w:val="D16E18E0"/>
@@ -2600,7 +1441,7 @@
       </w:pPr>
     </w:lvl>
   </w:abstractNum>
-  <w:abstractNum w:abstractNumId="2">
+  <w:abstractNum w:abstractNumId="2" w15:restartNumberingAfterBreak="0">
     <w:nsid w:val="0E243CE0"/>
     <w:multiLevelType w:val="hybridMultilevel"/>
     <w:tmpl w:val="160E73CE"/>
@@ -2686,7 +1527,7 @@
       </w:pPr>
     </w:lvl>
   </w:abstractNum>
-  <w:abstractNum w:abstractNumId="3">
+  <w:abstractNum w:abstractNumId="3" w15:restartNumberingAfterBreak="0">
     <w:nsid w:val="12D35B11"/>
     <w:multiLevelType w:val="hybridMultilevel"/>
     <w:tmpl w:val="C890C7C6"/>
@@ -2772,7 +1613,7 @@
       </w:pPr>
     </w:lvl>
   </w:abstractNum>
-  <w:abstractNum w:abstractNumId="4">
+  <w:abstractNum w:abstractNumId="4" w15:restartNumberingAfterBreak="0">
     <w:nsid w:val="2C7F2F3C"/>
     <w:multiLevelType w:val="hybridMultilevel"/>
     <w:tmpl w:val="9BC4230A"/>
@@ -2885,7 +1726,7 @@
       </w:rPr>
     </w:lvl>
   </w:abstractNum>
-  <w:abstractNum w:abstractNumId="5">
+  <w:abstractNum w:abstractNumId="5" w15:restartNumberingAfterBreak="0">
     <w:nsid w:val="2D717263"/>
     <w:multiLevelType w:val="hybridMultilevel"/>
     <w:tmpl w:val="AF12BA66"/>
@@ -2998,7 +1839,7 @@
       </w:rPr>
     </w:lvl>
   </w:abstractNum>
-  <w:abstractNum w:abstractNumId="6">
+  <w:abstractNum w:abstractNumId="6" w15:restartNumberingAfterBreak="0">
     <w:nsid w:val="31AA1301"/>
     <w:multiLevelType w:val="hybridMultilevel"/>
     <w:tmpl w:val="73DAEC90"/>
@@ -3084,7 +1925,7 @@
       </w:pPr>
     </w:lvl>
   </w:abstractNum>
-  <w:abstractNum w:abstractNumId="7">
+  <w:abstractNum w:abstractNumId="7" w15:restartNumberingAfterBreak="0">
     <w:nsid w:val="444670BF"/>
     <w:multiLevelType w:val="hybridMultilevel"/>
     <w:tmpl w:val="57FA6676"/>
@@ -3170,7 +2011,7 @@
       </w:pPr>
     </w:lvl>
   </w:abstractNum>
-  <w:abstractNum w:abstractNumId="8">
+  <w:abstractNum w:abstractNumId="8" w15:restartNumberingAfterBreak="0">
     <w:nsid w:val="4829030C"/>
     <w:multiLevelType w:val="hybridMultilevel"/>
     <w:tmpl w:val="229AB20A"/>
@@ -3283,7 +2124,7 @@
       </w:rPr>
     </w:lvl>
   </w:abstractNum>
-  <w:abstractNum w:abstractNumId="9">
+  <w:abstractNum w:abstractNumId="9" w15:restartNumberingAfterBreak="0">
     <w:nsid w:val="4A167815"/>
     <w:multiLevelType w:val="hybridMultilevel"/>
     <w:tmpl w:val="0980E9A6"/>
@@ -3369,7 +2210,7 @@
       </w:pPr>
     </w:lvl>
   </w:abstractNum>
-  <w:abstractNum w:abstractNumId="10">
+  <w:abstractNum w:abstractNumId="10" w15:restartNumberingAfterBreak="0">
     <w:nsid w:val="4BCD3378"/>
     <w:multiLevelType w:val="hybridMultilevel"/>
     <w:tmpl w:val="606A1DAE"/>
@@ -3455,7 +2296,7 @@
       </w:pPr>
     </w:lvl>
   </w:abstractNum>
-  <w:abstractNum w:abstractNumId="11">
+  <w:abstractNum w:abstractNumId="11" w15:restartNumberingAfterBreak="0">
     <w:nsid w:val="4C120A72"/>
     <w:multiLevelType w:val="hybridMultilevel"/>
     <w:tmpl w:val="D4265B72"/>
@@ -3541,7 +2382,7 @@
       </w:pPr>
     </w:lvl>
   </w:abstractNum>
-  <w:abstractNum w:abstractNumId="12">
+  <w:abstractNum w:abstractNumId="12" w15:restartNumberingAfterBreak="0">
     <w:nsid w:val="567871C7"/>
     <w:multiLevelType w:val="hybridMultilevel"/>
     <w:tmpl w:val="C7C682D6"/>
@@ -3627,7 +2468,7 @@
       </w:pPr>
     </w:lvl>
   </w:abstractNum>
-  <w:abstractNum w:abstractNumId="13">
+  <w:abstractNum w:abstractNumId="13" w15:restartNumberingAfterBreak="0">
     <w:nsid w:val="5D7C25C5"/>
     <w:multiLevelType w:val="hybridMultilevel"/>
     <w:tmpl w:val="39D2B876"/>
@@ -3716,7 +2557,7 @@
       </w:pPr>
     </w:lvl>
   </w:abstractNum>
-  <w:abstractNum w:abstractNumId="14">
+  <w:abstractNum w:abstractNumId="14" w15:restartNumberingAfterBreak="0">
     <w:nsid w:val="60D233F7"/>
     <w:multiLevelType w:val="hybridMultilevel"/>
     <w:tmpl w:val="7E06544A"/>
@@ -3802,7 +2643,7 @@
       </w:pPr>
     </w:lvl>
   </w:abstractNum>
-  <w:abstractNum w:abstractNumId="15">
+  <w:abstractNum w:abstractNumId="15" w15:restartNumberingAfterBreak="0">
     <w:nsid w:val="64322C25"/>
     <w:multiLevelType w:val="hybridMultilevel"/>
     <w:tmpl w:val="CD5A7D94"/>
@@ -3888,7 +2729,119 @@
       </w:pPr>
     </w:lvl>
   </w:abstractNum>
-  <w:abstractNum w:abstractNumId="16">
+  <w:abstractNum w:abstractNumId="16" w15:restartNumberingAfterBreak="0">
+    <w:nsid w:val="6825123D"/>
+    <w:multiLevelType w:val="hybridMultilevel"/>
+    <w:tmpl w:val="EEA4BE06"/>
+    <w:lvl w:ilvl="0" w:tplc="26A86696">
+      <w:numFmt w:val="bullet"/>
+      <w:lvlText w:val="-"/>
+      <w:lvlJc w:val="left"/>
+      <w:pPr>
+        <w:ind w:left="360" w:hanging="360"/>
+      </w:pPr>
+      <w:rPr>
+        <w:rFonts w:ascii="Calibri" w:eastAsiaTheme="minorEastAsia" w:hAnsi="Calibri" w:cs="Calibri" w:hint="default"/>
+      </w:rPr>
+    </w:lvl>
+    <w:lvl w:ilvl="1" w:tplc="0409000B" w:tentative="1">
+      <w:start w:val="1"/>
+      <w:numFmt w:val="bullet"/>
+      <w:lvlText w:val=""/>
+      <w:lvlJc w:val="left"/>
+      <w:pPr>
+        <w:ind w:left="840" w:hanging="420"/>
+      </w:pPr>
+      <w:rPr>
+        <w:rFonts w:ascii="Wingdings" w:hAnsi="Wingdings" w:hint="default"/>
+      </w:rPr>
+    </w:lvl>
+    <w:lvl w:ilvl="2" w:tplc="0409000D" w:tentative="1">
+      <w:start w:val="1"/>
+      <w:numFmt w:val="bullet"/>
+      <w:lvlText w:val=""/>
+      <w:lvlJc w:val="left"/>
+      <w:pPr>
+        <w:ind w:left="1260" w:hanging="420"/>
+      </w:pPr>
+      <w:rPr>
+        <w:rFonts w:ascii="Wingdings" w:hAnsi="Wingdings" w:hint="default"/>
+      </w:rPr>
+    </w:lvl>
+    <w:lvl w:ilvl="3" w:tplc="04090001" w:tentative="1">
+      <w:start w:val="1"/>
+      <w:numFmt w:val="bullet"/>
+      <w:lvlText w:val=""/>
+      <w:lvlJc w:val="left"/>
+      <w:pPr>
+        <w:ind w:left="1680" w:hanging="420"/>
+      </w:pPr>
+      <w:rPr>
+        <w:rFonts w:ascii="Wingdings" w:hAnsi="Wingdings" w:hint="default"/>
+      </w:rPr>
+    </w:lvl>
+    <w:lvl w:ilvl="4" w:tplc="0409000B" w:tentative="1">
+      <w:start w:val="1"/>
+      <w:numFmt w:val="bullet"/>
+      <w:lvlText w:val=""/>
+      <w:lvlJc w:val="left"/>
+      <w:pPr>
+        <w:ind w:left="2100" w:hanging="420"/>
+      </w:pPr>
+      <w:rPr>
+        <w:rFonts w:ascii="Wingdings" w:hAnsi="Wingdings" w:hint="default"/>
+      </w:rPr>
+    </w:lvl>
+    <w:lvl w:ilvl="5" w:tplc="0409000D" w:tentative="1">
+      <w:start w:val="1"/>
+      <w:numFmt w:val="bullet"/>
+      <w:lvlText w:val=""/>
+      <w:lvlJc w:val="left"/>
+      <w:pPr>
+        <w:ind w:left="2520" w:hanging="420"/>
+      </w:pPr>
+      <w:rPr>
+        <w:rFonts w:ascii="Wingdings" w:hAnsi="Wingdings" w:hint="default"/>
+      </w:rPr>
+    </w:lvl>
+    <w:lvl w:ilvl="6" w:tplc="04090001" w:tentative="1">
+      <w:start w:val="1"/>
+      <w:numFmt w:val="bullet"/>
+      <w:lvlText w:val=""/>
+      <w:lvlJc w:val="left"/>
+      <w:pPr>
+        <w:ind w:left="2940" w:hanging="420"/>
+      </w:pPr>
+      <w:rPr>
+        <w:rFonts w:ascii="Wingdings" w:hAnsi="Wingdings" w:hint="default"/>
+      </w:rPr>
+    </w:lvl>
+    <w:lvl w:ilvl="7" w:tplc="0409000B" w:tentative="1">
+      <w:start w:val="1"/>
+      <w:numFmt w:val="bullet"/>
+      <w:lvlText w:val=""/>
+      <w:lvlJc w:val="left"/>
+      <w:pPr>
+        <w:ind w:left="3360" w:hanging="420"/>
+      </w:pPr>
+      <w:rPr>
+        <w:rFonts w:ascii="Wingdings" w:hAnsi="Wingdings" w:hint="default"/>
+      </w:rPr>
+    </w:lvl>
+    <w:lvl w:ilvl="8" w:tplc="0409000D" w:tentative="1">
+      <w:start w:val="1"/>
+      <w:numFmt w:val="bullet"/>
+      <w:lvlText w:val=""/>
+      <w:lvlJc w:val="left"/>
+      <w:pPr>
+        <w:ind w:left="3780" w:hanging="420"/>
+      </w:pPr>
+      <w:rPr>
+        <w:rFonts w:ascii="Wingdings" w:hAnsi="Wingdings" w:hint="default"/>
+      </w:rPr>
+    </w:lvl>
+  </w:abstractNum>
+  <w:abstractNum w:abstractNumId="17" w15:restartNumberingAfterBreak="0">
     <w:nsid w:val="68850FC6"/>
     <w:multiLevelType w:val="hybridMultilevel"/>
     <w:tmpl w:val="C18EDD20"/>
@@ -3974,7 +2927,7 @@
       </w:pPr>
     </w:lvl>
   </w:abstractNum>
-  <w:abstractNum w:abstractNumId="17">
+  <w:abstractNum w:abstractNumId="18" w15:restartNumberingAfterBreak="0">
     <w:nsid w:val="69EC4347"/>
     <w:multiLevelType w:val="hybridMultilevel"/>
     <w:tmpl w:val="647C7414"/>
@@ -4087,7 +3040,7 @@
       </w:rPr>
     </w:lvl>
   </w:abstractNum>
-  <w:abstractNum w:abstractNumId="18">
+  <w:abstractNum w:abstractNumId="19" w15:restartNumberingAfterBreak="0">
     <w:nsid w:val="6AE07008"/>
     <w:multiLevelType w:val="hybridMultilevel"/>
     <w:tmpl w:val="4EA8088C"/>
@@ -4176,7 +3129,7 @@
       </w:pPr>
     </w:lvl>
   </w:abstractNum>
-  <w:abstractNum w:abstractNumId="19">
+  <w:abstractNum w:abstractNumId="20" w15:restartNumberingAfterBreak="0">
     <w:nsid w:val="6B7F3218"/>
     <w:multiLevelType w:val="hybridMultilevel"/>
     <w:tmpl w:val="D6F61C84"/>
@@ -4262,7 +3215,7 @@
       </w:pPr>
     </w:lvl>
   </w:abstractNum>
-  <w:abstractNum w:abstractNumId="20">
+  <w:abstractNum w:abstractNumId="21" w15:restartNumberingAfterBreak="0">
     <w:nsid w:val="74A237E3"/>
     <w:multiLevelType w:val="hybridMultilevel"/>
     <w:tmpl w:val="D16E18E0"/>
@@ -4351,7 +3304,7 @@
       </w:pPr>
     </w:lvl>
   </w:abstractNum>
-  <w:abstractNum w:abstractNumId="21">
+  <w:abstractNum w:abstractNumId="22" w15:restartNumberingAfterBreak="0">
     <w:nsid w:val="7A74024A"/>
     <w:multiLevelType w:val="hybridMultilevel"/>
     <w:tmpl w:val="CD5A7D94"/>
@@ -4437,7 +3390,7 @@
       </w:pPr>
     </w:lvl>
   </w:abstractNum>
-  <w:abstractNum w:abstractNumId="22">
+  <w:abstractNum w:abstractNumId="23" w15:restartNumberingAfterBreak="0">
     <w:nsid w:val="7C534429"/>
     <w:multiLevelType w:val="hybridMultilevel"/>
     <w:tmpl w:val="2452E26A"/>
@@ -4551,22 +3504,22 @@
     </w:lvl>
   </w:abstractNum>
   <w:num w:numId="1">
-    <w:abstractNumId w:val="22"/>
+    <w:abstractNumId w:val="23"/>
   </w:num>
   <w:num w:numId="2">
-    <w:abstractNumId w:val="20"/>
+    <w:abstractNumId w:val="21"/>
   </w:num>
   <w:num w:numId="3">
     <w:abstractNumId w:val="1"/>
   </w:num>
   <w:num w:numId="4">
-    <w:abstractNumId w:val="17"/>
+    <w:abstractNumId w:val="18"/>
   </w:num>
   <w:num w:numId="5">
     <w:abstractNumId w:val="8"/>
   </w:num>
   <w:num w:numId="6">
-    <w:abstractNumId w:val="18"/>
+    <w:abstractNumId w:val="19"/>
   </w:num>
   <w:num w:numId="7">
     <w:abstractNumId w:val="14"/>
@@ -4578,7 +3531,7 @@
     <w:abstractNumId w:val="3"/>
   </w:num>
   <w:num w:numId="10">
-    <w:abstractNumId w:val="21"/>
+    <w:abstractNumId w:val="22"/>
   </w:num>
   <w:num w:numId="11">
     <w:abstractNumId w:val="15"/>
@@ -4593,7 +3546,7 @@
     <w:abstractNumId w:val="12"/>
   </w:num>
   <w:num w:numId="15">
-    <w:abstractNumId w:val="16"/>
+    <w:abstractNumId w:val="17"/>
   </w:num>
   <w:num w:numId="16">
     <w:abstractNumId w:val="11"/>
@@ -4611,13 +3564,16 @@
     <w:abstractNumId w:val="0"/>
   </w:num>
   <w:num w:numId="21">
-    <w:abstractNumId w:val="19"/>
+    <w:abstractNumId w:val="20"/>
   </w:num>
   <w:num w:numId="22">
     <w:abstractNumId w:val="5"/>
   </w:num>
   <w:num w:numId="23">
     <w:abstractNumId w:val="13"/>
+  </w:num>
+  <w:num w:numId="24">
+    <w:abstractNumId w:val="16"/>
   </w:num>
 </w:numbering>
 </file>
@@ -4627,7 +3583,7 @@
   <w:docDefaults>
     <w:rPrDefault>
       <w:rPr>
-        <w:rFonts w:asciiTheme="minorHAnsi" w:eastAsiaTheme="minorHAnsi" w:hAnsiTheme="minorHAnsi" w:cstheme="minorBidi"/>
+        <w:rFonts w:asciiTheme="minorHAnsi" w:eastAsiaTheme="minorEastAsia" w:hAnsiTheme="minorHAnsi" w:cstheme="minorBidi"/>
         <w:sz w:val="22"/>
         <w:szCs w:val="22"/>
         <w:lang w:val="en-US" w:eastAsia="en-US" w:bidi="he-IL"/>
@@ -5012,15 +3968,15 @@
     <w:lsdException w:name="List Table 6 Colorful Accent 6" w:uiPriority="51"/>
     <w:lsdException w:name="List Table 7 Colorful Accent 6" w:uiPriority="52"/>
   </w:latentStyles>
-  <w:style w:type="paragraph" w:default="1" w:styleId="Normal">
+  <w:style w:type="paragraph" w:default="1" w:styleId="a">
     <w:name w:val="Normal"/>
     <w:qFormat/>
   </w:style>
-  <w:style w:type="paragraph" w:styleId="Heading1">
+  <w:style w:type="paragraph" w:styleId="1">
     <w:name w:val="heading 1"/>
-    <w:basedOn w:val="Normal"/>
-    <w:next w:val="Normal"/>
-    <w:link w:val="Heading1Char"/>
+    <w:basedOn w:val="a"/>
+    <w:next w:val="a"/>
+    <w:link w:val="10"/>
     <w:uiPriority w:val="9"/>
     <w:qFormat/>
     <w:rsid w:val="008A5422"/>
@@ -5040,11 +3996,11 @@
       <w:u w:val="single"/>
     </w:rPr>
   </w:style>
-  <w:style w:type="paragraph" w:styleId="Heading2">
+  <w:style w:type="paragraph" w:styleId="2">
     <w:name w:val="heading 2"/>
-    <w:basedOn w:val="Normal"/>
-    <w:next w:val="Normal"/>
-    <w:link w:val="Heading2Char"/>
+    <w:basedOn w:val="a"/>
+    <w:next w:val="a"/>
+    <w:link w:val="20"/>
     <w:uiPriority w:val="9"/>
     <w:unhideWhenUsed/>
     <w:qFormat/>
@@ -5064,11 +4020,11 @@
       <w:szCs w:val="26"/>
     </w:rPr>
   </w:style>
-  <w:style w:type="paragraph" w:styleId="Heading3">
+  <w:style w:type="paragraph" w:styleId="3">
     <w:name w:val="heading 3"/>
-    <w:basedOn w:val="Normal"/>
-    <w:next w:val="Normal"/>
-    <w:link w:val="Heading3Char"/>
+    <w:basedOn w:val="a"/>
+    <w:next w:val="a"/>
+    <w:link w:val="30"/>
     <w:uiPriority w:val="9"/>
     <w:unhideWhenUsed/>
     <w:qFormat/>
@@ -5086,13 +4042,12 @@
       <w:color w:val="4F81BD" w:themeColor="accent1"/>
     </w:rPr>
   </w:style>
-  <w:style w:type="character" w:default="1" w:styleId="DefaultParagraphFont">
+  <w:style w:type="character" w:default="1" w:styleId="a0">
     <w:name w:val="Default Paragraph Font"/>
     <w:uiPriority w:val="1"/>
-    <w:semiHidden/>
     <w:unhideWhenUsed/>
   </w:style>
-  <w:style w:type="table" w:default="1" w:styleId="TableNormal">
+  <w:style w:type="table" w:default="1" w:styleId="a1">
     <w:name w:val="Normal Table"/>
     <w:uiPriority w:val="99"/>
     <w:semiHidden/>
@@ -5107,16 +4062,16 @@
       </w:tblCellMar>
     </w:tblPr>
   </w:style>
-  <w:style w:type="numbering" w:default="1" w:styleId="NoList">
+  <w:style w:type="numbering" w:default="1" w:styleId="a2">
     <w:name w:val="No List"/>
     <w:uiPriority w:val="99"/>
     <w:semiHidden/>
     <w:unhideWhenUsed/>
   </w:style>
-  <w:style w:type="character" w:customStyle="1" w:styleId="Heading1Char">
-    <w:name w:val="Heading 1 Char"/>
-    <w:basedOn w:val="DefaultParagraphFont"/>
-    <w:link w:val="Heading1"/>
+  <w:style w:type="character" w:customStyle="1" w:styleId="10">
+    <w:name w:val="見出し 1 (文字)"/>
+    <w:basedOn w:val="a0"/>
+    <w:link w:val="1"/>
     <w:uiPriority w:val="9"/>
     <w:rsid w:val="008A5422"/>
     <w:rPr>
@@ -5129,10 +4084,10 @@
       <w:u w:val="single"/>
     </w:rPr>
   </w:style>
-  <w:style w:type="paragraph" w:styleId="TOCHeading">
+  <w:style w:type="paragraph" w:styleId="a3">
     <w:name w:val="TOC Heading"/>
-    <w:basedOn w:val="Heading1"/>
-    <w:next w:val="Normal"/>
+    <w:basedOn w:val="1"/>
+    <w:next w:val="a"/>
     <w:uiPriority w:val="39"/>
     <w:semiHidden/>
     <w:unhideWhenUsed/>
@@ -5145,10 +4100,10 @@
       <w:lang w:eastAsia="ja-JP" w:bidi="ar-SA"/>
     </w:rPr>
   </w:style>
-  <w:style w:type="paragraph" w:styleId="BalloonText">
+  <w:style w:type="paragraph" w:styleId="a4">
     <w:name w:val="Balloon Text"/>
-    <w:basedOn w:val="Normal"/>
-    <w:link w:val="BalloonTextChar"/>
+    <w:basedOn w:val="a"/>
+    <w:link w:val="a5"/>
     <w:uiPriority w:val="99"/>
     <w:semiHidden/>
     <w:unhideWhenUsed/>
@@ -5162,10 +4117,10 @@
       <w:szCs w:val="16"/>
     </w:rPr>
   </w:style>
-  <w:style w:type="character" w:customStyle="1" w:styleId="BalloonTextChar">
-    <w:name w:val="Balloon Text Char"/>
-    <w:basedOn w:val="DefaultParagraphFont"/>
-    <w:link w:val="BalloonText"/>
+  <w:style w:type="character" w:customStyle="1" w:styleId="a5">
+    <w:name w:val="吹き出し (文字)"/>
+    <w:basedOn w:val="a0"/>
+    <w:link w:val="a4"/>
     <w:uiPriority w:val="99"/>
     <w:semiHidden/>
     <w:rsid w:val="00BD4C94"/>
@@ -5175,10 +4130,10 @@
       <w:szCs w:val="16"/>
     </w:rPr>
   </w:style>
-  <w:style w:type="character" w:customStyle="1" w:styleId="Heading2Char">
-    <w:name w:val="Heading 2 Char"/>
-    <w:basedOn w:val="DefaultParagraphFont"/>
-    <w:link w:val="Heading2"/>
+  <w:style w:type="character" w:customStyle="1" w:styleId="20">
+    <w:name w:val="見出し 2 (文字)"/>
+    <w:basedOn w:val="a0"/>
+    <w:link w:val="2"/>
     <w:uiPriority w:val="9"/>
     <w:rsid w:val="00BD4C94"/>
     <w:rPr>
@@ -5190,10 +4145,10 @@
       <w:szCs w:val="26"/>
     </w:rPr>
   </w:style>
-  <w:style w:type="paragraph" w:styleId="TOC1">
+  <w:style w:type="paragraph" w:styleId="11">
     <w:name w:val="toc 1"/>
-    <w:basedOn w:val="Normal"/>
-    <w:next w:val="Normal"/>
+    <w:basedOn w:val="a"/>
+    <w:next w:val="a"/>
     <w:autoRedefine/>
     <w:uiPriority w:val="39"/>
     <w:unhideWhenUsed/>
@@ -5205,10 +4160,10 @@
       <w:spacing w:after="0" w:line="240" w:lineRule="auto"/>
     </w:pPr>
   </w:style>
-  <w:style w:type="paragraph" w:styleId="TOC2">
+  <w:style w:type="paragraph" w:styleId="21">
     <w:name w:val="toc 2"/>
-    <w:basedOn w:val="Normal"/>
-    <w:next w:val="Normal"/>
+    <w:basedOn w:val="a"/>
+    <w:next w:val="a"/>
     <w:autoRedefine/>
     <w:uiPriority w:val="39"/>
     <w:unhideWhenUsed/>
@@ -5218,9 +4173,9 @@
       <w:ind w:left="220"/>
     </w:pPr>
   </w:style>
-  <w:style w:type="character" w:styleId="Hyperlink">
+  <w:style w:type="character" w:styleId="a6">
     <w:name w:val="Hyperlink"/>
-    <w:basedOn w:val="DefaultParagraphFont"/>
+    <w:basedOn w:val="a0"/>
     <w:uiPriority w:val="99"/>
     <w:unhideWhenUsed/>
     <w:rsid w:val="00BD4C94"/>
@@ -5229,9 +4184,9 @@
       <w:u w:val="single"/>
     </w:rPr>
   </w:style>
-  <w:style w:type="paragraph" w:styleId="ListParagraph">
+  <w:style w:type="paragraph" w:styleId="a7">
     <w:name w:val="List Paragraph"/>
-    <w:basedOn w:val="Normal"/>
+    <w:basedOn w:val="a"/>
     <w:uiPriority w:val="34"/>
     <w:qFormat/>
     <w:rsid w:val="008E7905"/>
@@ -5240,9 +4195,9 @@
       <w:contextualSpacing/>
     </w:pPr>
   </w:style>
-  <w:style w:type="table" w:styleId="TableGrid">
+  <w:style w:type="table" w:styleId="a8">
     <w:name w:val="Table Grid"/>
-    <w:basedOn w:val="TableNormal"/>
+    <w:basedOn w:val="a1"/>
     <w:uiPriority w:val="59"/>
     <w:rsid w:val="0011110E"/>
     <w:pPr>
@@ -5259,10 +4214,10 @@
       </w:tblBorders>
     </w:tblPr>
   </w:style>
-  <w:style w:type="paragraph" w:styleId="FootnoteText">
+  <w:style w:type="paragraph" w:styleId="a9">
     <w:name w:val="footnote text"/>
-    <w:basedOn w:val="Normal"/>
-    <w:link w:val="FootnoteTextChar"/>
+    <w:basedOn w:val="a"/>
+    <w:link w:val="aa"/>
     <w:uiPriority w:val="99"/>
     <w:semiHidden/>
     <w:unhideWhenUsed/>
@@ -5275,10 +4230,10 @@
       <w:szCs w:val="20"/>
     </w:rPr>
   </w:style>
-  <w:style w:type="character" w:customStyle="1" w:styleId="FootnoteTextChar">
-    <w:name w:val="Footnote Text Char"/>
-    <w:basedOn w:val="DefaultParagraphFont"/>
-    <w:link w:val="FootnoteText"/>
+  <w:style w:type="character" w:customStyle="1" w:styleId="aa">
+    <w:name w:val="脚注文字列 (文字)"/>
+    <w:basedOn w:val="a0"/>
+    <w:link w:val="a9"/>
     <w:uiPriority w:val="99"/>
     <w:semiHidden/>
     <w:rsid w:val="0074291A"/>
@@ -5287,9 +4242,9 @@
       <w:szCs w:val="20"/>
     </w:rPr>
   </w:style>
-  <w:style w:type="character" w:styleId="FootnoteReference">
+  <w:style w:type="character" w:styleId="ab">
     <w:name w:val="footnote reference"/>
-    <w:basedOn w:val="DefaultParagraphFont"/>
+    <w:basedOn w:val="a0"/>
     <w:uiPriority w:val="99"/>
     <w:semiHidden/>
     <w:unhideWhenUsed/>
@@ -5298,10 +4253,10 @@
       <w:vertAlign w:val="superscript"/>
     </w:rPr>
   </w:style>
-  <w:style w:type="character" w:customStyle="1" w:styleId="Heading3Char">
-    <w:name w:val="Heading 3 Char"/>
-    <w:basedOn w:val="DefaultParagraphFont"/>
-    <w:link w:val="Heading3"/>
+  <w:style w:type="character" w:customStyle="1" w:styleId="30">
+    <w:name w:val="見出し 3 (文字)"/>
+    <w:basedOn w:val="a0"/>
+    <w:link w:val="3"/>
     <w:uiPriority w:val="9"/>
     <w:rsid w:val="009671E7"/>
     <w:rPr>
@@ -5311,10 +4266,10 @@
       <w:color w:val="4F81BD" w:themeColor="accent1"/>
     </w:rPr>
   </w:style>
-  <w:style w:type="paragraph" w:styleId="TOC3">
+  <w:style w:type="paragraph" w:styleId="31">
     <w:name w:val="toc 3"/>
-    <w:basedOn w:val="Normal"/>
-    <w:next w:val="Normal"/>
+    <w:basedOn w:val="a"/>
+    <w:next w:val="a"/>
     <w:autoRedefine/>
     <w:uiPriority w:val="39"/>
     <w:unhideWhenUsed/>
@@ -5324,9 +4279,9 @@
       <w:ind w:left="440"/>
     </w:pPr>
   </w:style>
-  <w:style w:type="character" w:styleId="FollowedHyperlink">
+  <w:style w:type="character" w:styleId="ac">
     <w:name w:val="FollowedHyperlink"/>
-    <w:basedOn w:val="DefaultParagraphFont"/>
+    <w:basedOn w:val="a0"/>
     <w:uiPriority w:val="99"/>
     <w:semiHidden/>
     <w:unhideWhenUsed/>
@@ -5336,10 +4291,10 @@
       <w:u w:val="single"/>
     </w:rPr>
   </w:style>
-  <w:style w:type="paragraph" w:styleId="Header">
+  <w:style w:type="paragraph" w:styleId="ad">
     <w:name w:val="header"/>
-    <w:basedOn w:val="Normal"/>
-    <w:link w:val="HeaderChar"/>
+    <w:basedOn w:val="a"/>
+    <w:link w:val="ae"/>
     <w:uiPriority w:val="99"/>
     <w:unhideWhenUsed/>
     <w:rsid w:val="000F20BE"/>
@@ -5351,17 +4306,17 @@
       <w:spacing w:after="0" w:line="240" w:lineRule="auto"/>
     </w:pPr>
   </w:style>
-  <w:style w:type="character" w:customStyle="1" w:styleId="HeaderChar">
-    <w:name w:val="Header Char"/>
-    <w:basedOn w:val="DefaultParagraphFont"/>
-    <w:link w:val="Header"/>
+  <w:style w:type="character" w:customStyle="1" w:styleId="ae">
+    <w:name w:val="ヘッダー (文字)"/>
+    <w:basedOn w:val="a0"/>
+    <w:link w:val="ad"/>
     <w:uiPriority w:val="99"/>
     <w:rsid w:val="000F20BE"/>
   </w:style>
-  <w:style w:type="paragraph" w:styleId="Footer">
+  <w:style w:type="paragraph" w:styleId="af">
     <w:name w:val="footer"/>
-    <w:basedOn w:val="Normal"/>
-    <w:link w:val="FooterChar"/>
+    <w:basedOn w:val="a"/>
+    <w:link w:val="af0"/>
     <w:uiPriority w:val="99"/>
     <w:unhideWhenUsed/>
     <w:rsid w:val="000F20BE"/>
@@ -5373,10 +4328,10 @@
       <w:spacing w:after="0" w:line="240" w:lineRule="auto"/>
     </w:pPr>
   </w:style>
-  <w:style w:type="character" w:customStyle="1" w:styleId="FooterChar">
-    <w:name w:val="Footer Char"/>
-    <w:basedOn w:val="DefaultParagraphFont"/>
-    <w:link w:val="Footer"/>
+  <w:style w:type="character" w:customStyle="1" w:styleId="af0">
+    <w:name w:val="フッター (文字)"/>
+    <w:basedOn w:val="a0"/>
+    <w:link w:val="af"/>
     <w:uiPriority w:val="99"/>
     <w:rsid w:val="000F20BE"/>
   </w:style>
@@ -5673,7 +4628,7 @@
 </file>
 
 <file path=customXml/itemProps1.xml><?xml version="1.0" encoding="utf-8"?>
-<ds:datastoreItem xmlns:ds="http://schemas.openxmlformats.org/officeDocument/2006/customXml" ds:itemID="{A2620828-3A91-4C9E-9F03-86341FB57D27}">
+<ds:datastoreItem xmlns:ds="http://schemas.openxmlformats.org/officeDocument/2006/customXml" ds:itemID="{72A820DE-1FBC-43BA-9212-C16F5B80C91E}">
   <ds:schemaRefs>
     <ds:schemaRef ds:uri="http://schemas.openxmlformats.org/officeDocument/2006/bibliography"/>
   </ds:schemaRefs>

</xml_diff>

<commit_message>
Changed app version to 3.1
</commit_message>
<xml_diff>
--- a/Readme.docx
+++ b/Readme.docx
@@ -236,49 +236,56 @@
           <w:sz w:val="16"/>
           <w:szCs w:val="16"/>
         </w:rPr>
-        <w:t>.0</w:t>
+        <w:t>.</w:t>
       </w:r>
       <w:r>
         <w:rPr>
           <w:sz w:val="16"/>
           <w:szCs w:val="16"/>
         </w:rPr>
-        <w:t>.</w:t>
+        <w:t>1</w:t>
       </w:r>
       <w:r>
         <w:rPr>
           <w:sz w:val="16"/>
           <w:szCs w:val="16"/>
         </w:rPr>
-        <w:t xml:space="preserve"> Date </w:t>
+        <w:t>.</w:t>
       </w:r>
       <w:r>
         <w:rPr>
           <w:sz w:val="16"/>
           <w:szCs w:val="16"/>
         </w:rPr>
-        <w:t>Ma</w:t>
+        <w:t xml:space="preserve"> Date </w:t>
       </w:r>
       <w:r>
         <w:rPr>
           <w:sz w:val="16"/>
           <w:szCs w:val="16"/>
         </w:rPr>
-        <w:t>y</w:t>
+        <w:t>Ma</w:t>
       </w:r>
       <w:r>
         <w:rPr>
           <w:sz w:val="16"/>
           <w:szCs w:val="16"/>
         </w:rPr>
-        <w:t xml:space="preserve"> </w:t>
+        <w:t>y</w:t>
       </w:r>
       <w:r>
         <w:rPr>
           <w:sz w:val="16"/>
           <w:szCs w:val="16"/>
         </w:rPr>
-        <w:t>3</w:t>
+        <w:t xml:space="preserve"> </w:t>
+      </w:r>
+      <w:r>
+        <w:rPr>
+          <w:sz w:val="16"/>
+          <w:szCs w:val="16"/>
+        </w:rPr>
+        <w:t>12</w:t>
       </w:r>
       <w:r>
         <w:rPr>
@@ -953,7 +960,7 @@
     <w:p>
       <w:pPr>
         <w:rPr>
-          <w:lang w:eastAsia="ja-JP"/>
+          <w:rStyle w:val="a6"/>
         </w:rPr>
       </w:pPr>
       <w:r>
@@ -992,11 +999,105 @@
       <w:pPr>
         <w:pStyle w:val="2"/>
       </w:pPr>
-      <w:bookmarkStart w:id="4" w:name="_Toc7868484"/>
+      <w:bookmarkStart w:id="4" w:name="OLE_LINK2"/>
+      <w:r>
+        <w:t xml:space="preserve">Keep </w:t>
+      </w:r>
+      <w:r>
+        <w:t>csv, image and text files</w:t>
+      </w:r>
+    </w:p>
+    <w:bookmarkEnd w:id="4"/>
+    <w:p>
+      <w:r>
+        <w:rPr>
+          <w:rFonts w:hint="eastAsia"/>
+          <w:lang w:eastAsia="ja-JP"/>
+        </w:rPr>
+        <w:t>Chagned not to remove the files after a html file is created.</w:t>
+      </w:r>
+      <w:r>
+        <w:rPr>
+          <w:lang w:eastAsia="ja-JP"/>
+        </w:rPr>
+        <w:br/>
+      </w:r>
+      <w:r>
+        <w:rPr>
+          <w:lang w:eastAsia="ja-JP"/>
+        </w:rPr>
+        <w:t>Reference</w:t>
+      </w:r>
+      <w:r>
+        <w:rPr>
+          <w:lang w:eastAsia="ja-JP"/>
+        </w:rPr>
+        <w:t xml:space="preserve">: </w:t>
+      </w:r>
+      <w:hyperlink r:id="rId17" w:history="1">
+        <w:r>
+          <w:rPr>
+            <w:rStyle w:val="a6"/>
+          </w:rPr>
+          <w:t>https://github.com/makeit1/RapidReporterEx/issues/4</w:t>
+        </w:r>
+      </w:hyperlink>
+    </w:p>
+    <w:p>
+      <w:pPr>
+        <w:pStyle w:val="2"/>
+      </w:pPr>
+      <w:r>
+        <w:t>Create</w:t>
+      </w:r>
+      <w:r>
+        <w:t xml:space="preserve"> </w:t>
+      </w:r>
+      <w:r>
+        <w:t>csv, image and text files</w:t>
+      </w:r>
+      <w:r>
+        <w:t xml:space="preserve"> in a subfolder</w:t>
+      </w:r>
+    </w:p>
+    <w:p>
+      <w:pPr>
+        <w:rPr>
+          <w:rFonts w:hint="eastAsia"/>
+          <w:lang w:eastAsia="ja-JP"/>
+        </w:rPr>
+      </w:pPr>
+      <w:r>
+        <w:rPr>
+          <w:lang w:eastAsia="ja-JP"/>
+        </w:rPr>
+        <w:t>Changed to create the files in a subfolder. The subfolder is created in a folder where the exe file exits.</w:t>
+      </w:r>
+      <w:r>
+        <w:rPr>
+          <w:lang w:eastAsia="ja-JP"/>
+        </w:rPr>
+        <w:br/>
+        <w:t xml:space="preserve">Reference: </w:t>
+      </w:r>
+      <w:hyperlink r:id="rId18" w:history="1">
+        <w:r>
+          <w:rPr>
+            <w:rStyle w:val="a6"/>
+          </w:rPr>
+          <w:t>https://github.com/makeit1/RapidReporterEx/issues/5</w:t>
+        </w:r>
+      </w:hyperlink>
+    </w:p>
+    <w:p>
+      <w:pPr>
+        <w:pStyle w:val="2"/>
+      </w:pPr>
+      <w:bookmarkStart w:id="5" w:name="_Toc7868484"/>
       <w:r>
         <w:t>Changelog</w:t>
       </w:r>
-      <w:bookmarkEnd w:id="4"/>
+      <w:bookmarkEnd w:id="5"/>
     </w:p>
     <w:tbl>
       <w:tblPr>
@@ -1016,15 +1117,16 @@
           <w:p>
             <w:pPr>
               <w:rPr>
-                <w:lang w:eastAsia="ja-JP"/>
-              </w:rPr>
-            </w:pPr>
-            <w:r>
-              <w:rPr>
                 <w:rFonts w:hint="eastAsia"/>
                 <w:lang w:eastAsia="ja-JP"/>
               </w:rPr>
-              <w:t>3.0</w:t>
+            </w:pPr>
+            <w:r>
+              <w:rPr>
+                <w:rFonts w:hint="eastAsia"/>
+                <w:lang w:eastAsia="ja-JP"/>
+              </w:rPr>
+              <w:t>3.1</w:t>
             </w:r>
           </w:p>
         </w:tc>
@@ -1049,19 +1151,13 @@
               <w:rPr>
                 <w:lang w:eastAsia="ja-JP"/>
               </w:rPr>
-              <w:t xml:space="preserve">Enter-key handling at </w:t>
-            </w:r>
-            <w:r>
-              <w:rPr>
-                <w:rFonts w:hint="eastAsia"/>
-                <w:lang w:eastAsia="ja-JP"/>
-              </w:rPr>
-              <w:t>IME input</w:t>
+              <w:t>Keep csv, image and text files</w:t>
             </w:r>
           </w:p>
           <w:p>
             <w:pPr>
               <w:rPr>
+                <w:rFonts w:hint="eastAsia"/>
                 <w:lang w:eastAsia="ja-JP"/>
               </w:rPr>
             </w:pPr>
@@ -1069,47 +1165,22 @@
               <w:rPr>
                 <w:lang w:eastAsia="ja-JP"/>
               </w:rPr>
-              <w:t>Changed: Site for checking update</w:t>
-            </w:r>
-          </w:p>
-          <w:p>
-            <w:pPr>
+              <w:t>Fixed</w:t>
+            </w:r>
+            <w:r>
               <w:rPr>
                 <w:lang w:eastAsia="ja-JP"/>
               </w:rPr>
-            </w:pPr>
+              <w:t>:</w:t>
+            </w:r>
+            <w:bookmarkStart w:id="6" w:name="_GoBack"/>
+            <w:bookmarkEnd w:id="6"/>
             <w:r>
               <w:rPr>
                 <w:lang w:eastAsia="ja-JP"/>
               </w:rPr>
-              <w:t>Change</w:t>
-            </w:r>
-            <w:r>
-              <w:rPr>
-                <w:lang w:eastAsia="ja-JP"/>
-              </w:rPr>
-              <w:t>d:</w:t>
-            </w:r>
-            <w:r>
-              <w:rPr>
-                <w:lang w:eastAsia="ja-JP"/>
-              </w:rPr>
-              <w:t xml:space="preserve"> </w:t>
-            </w:r>
-            <w:r>
-              <w:rPr>
-                <w:lang w:eastAsia="ja-JP"/>
-              </w:rPr>
-              <w:t xml:space="preserve">software name and </w:t>
-            </w:r>
-            <w:r>
-              <w:rPr>
-                <w:lang w:eastAsia="ja-JP"/>
-              </w:rPr>
-              <w:t>a description of About</w:t>
-            </w:r>
-            <w:bookmarkStart w:id="5" w:name="_GoBack"/>
-            <w:bookmarkEnd w:id="5"/>
+              <w:t xml:space="preserve"> Create csv, image and text files in a subfolder</w:t>
+            </w:r>
           </w:p>
         </w:tc>
       </w:tr>
@@ -1129,7 +1200,7 @@
                 <w:rFonts w:hint="eastAsia"/>
                 <w:lang w:eastAsia="ja-JP"/>
               </w:rPr>
-              <w:t>2.7</w:t>
+              <w:t>3.0</w:t>
             </w:r>
           </w:p>
         </w:tc>
@@ -1145,18 +1216,121 @@
             </w:pPr>
             <w:r>
               <w:rPr>
-                <w:lang w:eastAsia="ja-JP"/>
-              </w:rPr>
-              <w:t>F</w:t>
-            </w:r>
-            <w:r>
-              <w:rPr>
                 <w:rFonts w:hint="eastAsia"/>
                 <w:lang w:eastAsia="ja-JP"/>
               </w:rPr>
+              <w:t xml:space="preserve">Fixed: </w:t>
+            </w:r>
+            <w:r>
+              <w:rPr>
+                <w:lang w:eastAsia="ja-JP"/>
+              </w:rPr>
+              <w:t xml:space="preserve">Enter-key handling at </w:t>
+            </w:r>
+            <w:r>
+              <w:rPr>
+                <w:rFonts w:hint="eastAsia"/>
+                <w:lang w:eastAsia="ja-JP"/>
+              </w:rPr>
+              <w:t>IME input</w:t>
+            </w:r>
+          </w:p>
+          <w:p>
+            <w:pPr>
+              <w:rPr>
+                <w:lang w:eastAsia="ja-JP"/>
+              </w:rPr>
+            </w:pPr>
+            <w:r>
+              <w:rPr>
+                <w:lang w:eastAsia="ja-JP"/>
+              </w:rPr>
+              <w:t>Changed: Site for checking update</w:t>
+            </w:r>
+          </w:p>
+          <w:p>
+            <w:pPr>
+              <w:rPr>
+                <w:lang w:eastAsia="ja-JP"/>
+              </w:rPr>
+            </w:pPr>
+            <w:r>
+              <w:rPr>
+                <w:lang w:eastAsia="ja-JP"/>
+              </w:rPr>
+              <w:t>Change</w:t>
+            </w:r>
+            <w:r>
+              <w:rPr>
+                <w:lang w:eastAsia="ja-JP"/>
+              </w:rPr>
+              <w:t>d:</w:t>
+            </w:r>
+            <w:r>
+              <w:rPr>
+                <w:lang w:eastAsia="ja-JP"/>
+              </w:rPr>
+              <w:t xml:space="preserve"> </w:t>
+            </w:r>
+            <w:r>
+              <w:rPr>
+                <w:lang w:eastAsia="ja-JP"/>
+              </w:rPr>
+              <w:t xml:space="preserve">software name and </w:t>
+            </w:r>
+            <w:r>
+              <w:rPr>
+                <w:lang w:eastAsia="ja-JP"/>
+              </w:rPr>
+              <w:t>a description of About</w:t>
+            </w:r>
+          </w:p>
+        </w:tc>
+      </w:tr>
+      <w:tr>
+        <w:tc>
+          <w:tcPr>
+            <w:tcW w:w="1101" w:type="dxa"/>
+          </w:tcPr>
+          <w:p>
+            <w:pPr>
+              <w:rPr>
+                <w:lang w:eastAsia="ja-JP"/>
+              </w:rPr>
+            </w:pPr>
+            <w:r>
+              <w:rPr>
+                <w:rFonts w:hint="eastAsia"/>
+                <w:lang w:eastAsia="ja-JP"/>
+              </w:rPr>
+              <w:t>2.7</w:t>
+            </w:r>
+          </w:p>
+        </w:tc>
+        <w:tc>
+          <w:tcPr>
+            <w:tcW w:w="7917" w:type="dxa"/>
+          </w:tcPr>
+          <w:p>
+            <w:pPr>
+              <w:rPr>
+                <w:lang w:eastAsia="ja-JP"/>
+              </w:rPr>
+            </w:pPr>
+            <w:r>
+              <w:rPr>
+                <w:lang w:eastAsia="ja-JP"/>
+              </w:rPr>
+              <w:t>F</w:t>
+            </w:r>
+            <w:r>
+              <w:rPr>
+                <w:rFonts w:hint="eastAsia"/>
+                <w:lang w:eastAsia="ja-JP"/>
+              </w:rPr>
               <w:t xml:space="preserve">orked </w:t>
             </w:r>
-            <w:hyperlink r:id="rId17" w:history="1">
+            <w:hyperlink r:id="rId19" w:history="1">
               <w:r>
                 <w:rPr>
                   <w:rStyle w:val="a6"/>
@@ -1258,7 +1432,7 @@
         <v:path o:extrusionok="f" gradientshapeok="t" o:connecttype="rect"/>
         <o:lock v:ext="edit" aspectratio="t"/>
       </v:shapetype>
-      <v:shape id="_x0000_i1034" type="#_x0000_t75" style="width:35.25pt;height:36.75pt;visibility:visible;mso-wrap-style:square" o:bullet="t">
+      <v:shape id="_x0000_i1029" type="#_x0000_t75" style="width:35.25pt;height:36.75pt;visibility:visible;mso-wrap-style:square" o:bullet="t">
         <v:imagedata r:id="rId1" o:title=""/>
       </v:shape>
     </w:pict>
@@ -4045,6 +4219,7 @@
   <w:style w:type="character" w:default="1" w:styleId="a0">
     <w:name w:val="Default Paragraph Font"/>
     <w:uiPriority w:val="1"/>
+    <w:semiHidden/>
     <w:unhideWhenUsed/>
   </w:style>
   <w:style w:type="table" w:default="1" w:styleId="a1">
@@ -4628,7 +4803,7 @@
 </file>
 
 <file path=customXml/itemProps1.xml><?xml version="1.0" encoding="utf-8"?>
-<ds:datastoreItem xmlns:ds="http://schemas.openxmlformats.org/officeDocument/2006/customXml" ds:itemID="{72A820DE-1FBC-43BA-9212-C16F5B80C91E}">
+<ds:datastoreItem xmlns:ds="http://schemas.openxmlformats.org/officeDocument/2006/customXml" ds:itemID="{0B641778-E78A-43A1-991B-7DA10ED6B88C}">
   <ds:schemaRefs>
     <ds:schemaRef ds:uri="http://schemas.openxmlformats.org/officeDocument/2006/bibliography"/>
   </ds:schemaRefs>

</xml_diff>